<commit_message>
Versão final do TCC
</commit_message>
<xml_diff>
--- a/tcc.docx
+++ b/tcc.docx
@@ -635,12 +635,6 @@
         <w:rPr>
           <w:b/>
         </w:rPr>
-        <w:t xml:space="preserve">1. </w:t>
-      </w:r>
-      <w:r>
-        <w:rPr>
-          <w:b/>
-        </w:rPr>
         <w:t>Introdução</w:t>
       </w:r>
     </w:p>
@@ -939,25 +933,13 @@
         <w:t>í</w:t>
       </w:r>
       <w:r>
-        <w:t>ses da OECD</w:t>
-      </w:r>
-      <w:r>
-        <w:t>,</w:t>
-      </w:r>
-      <w:r>
-        <w:t xml:space="preserve"> </w:t>
-      </w:r>
-      <w:r>
-        <w:t>inclusive, s</w:t>
+        <w:t>ses da OECD, inclusive, s</w:t>
       </w:r>
       <w:r>
         <w:t>ã</w:t>
       </w:r>
       <w:r>
-        <w:t>o</w:t>
-      </w:r>
-      <w:r>
-        <w:t xml:space="preserve"> signatários da Convenção de 1951 (</w:t>
+        <w:t>o signatários da Convenção de 1951 (</w:t>
       </w:r>
       <w:r>
         <w:t>Cerna,</w:t>
@@ -998,12 +980,6 @@
           <w:b/>
         </w:rPr>
       </w:pPr>
-      <w:r>
-        <w:rPr>
-          <w:b/>
-        </w:rPr>
-        <w:t xml:space="preserve">2. </w:t>
-      </w:r>
       <w:r>
         <w:rPr>
           <w:b/>
@@ -1117,7 +1093,7 @@
         <w:t xml:space="preserve">. </w:t>
       </w:r>
       <w:r>
-        <w:t>Perguntas da base de Refugiados do KNOMAD.</w:t>
+        <w:t>Perguntas da base de Refugiados do KNOMAD</w:t>
       </w:r>
     </w:p>
     <w:tbl>
@@ -2076,7 +2052,7 @@
     </w:tbl>
     <w:p>
       <w:r>
-        <w:t>Fonte: KNOMAD (2022).</w:t>
+        <w:t>Fonte: KNOMAD (2022)</w:t>
       </w:r>
     </w:p>
     <w:p>
@@ -2256,26 +2232,209 @@
     </w:p>
     <w:p>
       <w:pPr>
+        <w:spacing w:line="360" w:lineRule="auto"/>
+        <w:rPr>
+          <w:b/>
+        </w:rPr>
+      </w:pPr>
+      <w:r>
+        <w:rPr>
+          <w:b/>
+          <w:color w:val="000000"/>
+        </w:rPr>
+        <w:t>Correlação de Pearson</w:t>
+      </w:r>
+      <w:r>
+        <w:rPr>
+          <w:b/>
+          <w:color w:val="000000"/>
+        </w:rPr>
+        <w:t xml:space="preserve"> </w:t>
+      </w:r>
+      <w:r>
+        <w:rPr>
+          <w:color w:val="000000"/>
+        </w:rPr>
+        <w:t xml:space="preserve">Para a análise inicial, foi utilizada a técnica da Correlação de Pearson (Fávero e Belfiore, 2021). Esta correlação visa medir a relação estatística </w:t>
+      </w:r>
+      <w:r>
+        <w:rPr>
+          <w:color w:val="000000"/>
+        </w:rPr>
+        <w:t xml:space="preserve">linear </w:t>
+      </w:r>
+      <w:r>
+        <w:rPr>
+          <w:color w:val="000000"/>
+        </w:rPr>
+        <w:t>entre duas vari</w:t>
+      </w:r>
+      <w:r>
+        <w:rPr>
+          <w:color w:val="000000"/>
+        </w:rPr>
+        <w:t xml:space="preserve">áveis e </w:t>
+      </w:r>
+      <w:r>
+        <w:rPr>
+          <w:color w:val="000000"/>
+        </w:rPr>
+        <w:t xml:space="preserve">só é possível </w:t>
+      </w:r>
+      <w:r>
+        <w:rPr>
+          <w:color w:val="000000"/>
+        </w:rPr>
+        <w:t xml:space="preserve">calcular </w:t>
+      </w:r>
+      <w:r>
+        <w:rPr>
+          <w:color w:val="000000"/>
+        </w:rPr>
+        <w:t xml:space="preserve">em variáveis numéricas, por isso o interesse de gerar variáveis numéricas a partir das variáveis categóricas, como </w:t>
+      </w:r>
+      <w:r>
+        <w:rPr>
+          <w:color w:val="000000"/>
+        </w:rPr>
+        <w:t xml:space="preserve">já </w:t>
+      </w:r>
+      <w:r>
+        <w:rPr>
+          <w:color w:val="000000"/>
+        </w:rPr>
+        <w:t>exposto.</w:t>
+      </w:r>
+      <w:r>
+        <w:rPr>
+          <w:color w:val="000000"/>
+        </w:rPr>
+        <w:t xml:space="preserve"> </w:t>
+      </w:r>
+    </w:p>
+    <w:p>
+      <w:pPr>
         <w:pStyle w:val="ListParagraph"/>
         <w:spacing w:line="360" w:lineRule="auto"/>
         <w:ind w:left="0" w:firstLine="709"/>
         <w:rPr>
+          <w:color w:val="000000"/>
+        </w:rPr>
+      </w:pPr>
+      <w:r>
+        <w:rPr>
+          <w:color w:val="000000"/>
+        </w:rPr>
+        <w:t xml:space="preserve">O coeficiente da correlação de Pearson pode ser calculado a partir da razão entre a covariância entre as duas variáveis e o produto de seus desvios-padrão, varia de -1 a 1, onde, quanto mais próximo dos extremos, maior a relação entre as duas variáveis; e quanto mais perto de zero, menor é esta relação. Se o coeficiente se aproxima de 1, há uma relação diretamente proporcional, ou seja, quanto maior o valor de uma variável, maior o valor esperado da outra. Se o coeficiente se aproxima de -1, </w:t>
+      </w:r>
+      <w:r>
+        <w:rPr>
+          <w:color w:val="000000"/>
+        </w:rPr>
+        <w:t>há uma relação inversamente proporcional, ou seja, quanto maior o valor de uma variável, menor o valor esperado da outra.</w:t>
+      </w:r>
+    </w:p>
+    <w:p>
+      <w:pPr>
+        <w:pStyle w:val="ListParagraph"/>
+        <w:spacing w:line="360" w:lineRule="auto"/>
+        <w:ind w:left="0" w:firstLine="709"/>
+        <w:rPr>
+          <w:color w:val="000000"/>
+        </w:rPr>
+      </w:pPr>
+      <w:r>
+        <w:rPr>
+          <w:color w:val="000000"/>
+        </w:rPr>
+        <w:t xml:space="preserve">Também foi utilizado o teste t-Student para analisar a significância estatística dessa relação, ou seja, quanto </w:t>
+      </w:r>
+      <w:r>
+        <w:rPr>
+          <w:color w:val="000000"/>
+        </w:rPr>
+        <w:t>menor</w:t>
+      </w:r>
+      <w:r>
+        <w:rPr>
+          <w:color w:val="000000"/>
+        </w:rPr>
+        <w:t xml:space="preserve"> o p-value obtido no t-Student, maior esta significância e mais forte a relação entre as duas variáveis de interesse.</w:t>
+      </w:r>
+    </w:p>
+    <w:p>
+      <w:pPr>
+        <w:spacing w:line="360" w:lineRule="auto"/>
+        <w:rPr>
           <w:b/>
-        </w:rPr>
-      </w:pPr>
-      <w:r>
+          <w:color w:val="000000"/>
+        </w:rPr>
+      </w:pPr>
+    </w:p>
+    <w:p>
+      <w:pPr>
+        <w:spacing w:line="360" w:lineRule="auto"/>
         <w:rPr>
           <w:b/>
           <w:color w:val="000000"/>
         </w:rPr>
-        <w:t xml:space="preserve">2.1 </w:t>
-      </w:r>
+      </w:pPr>
       <w:r>
         <w:rPr>
           <w:b/>
           <w:color w:val="000000"/>
         </w:rPr>
-        <w:t>Correlação de Pearson</w:t>
+        <w:lastRenderedPageBreak/>
+        <w:t>Análise de Correspondência</w:t>
+      </w:r>
+      <w:r>
+        <w:rPr>
+          <w:b/>
+          <w:color w:val="000000"/>
+        </w:rPr>
+        <w:t xml:space="preserve"> </w:t>
+      </w:r>
+      <w:r>
+        <w:rPr>
+          <w:color w:val="000000"/>
+        </w:rPr>
+        <w:t xml:space="preserve">Dada a natureza qualitativa dos dados, </w:t>
+      </w:r>
+      <w:r>
+        <w:rPr>
+          <w:color w:val="000000"/>
+        </w:rPr>
+        <w:t xml:space="preserve">a Correlação de Pearson não pôde ser utilizada nas variáveis categóricas originais. </w:t>
+      </w:r>
+      <w:r>
+        <w:rPr>
+          <w:color w:val="000000"/>
+        </w:rPr>
+        <w:t>As</w:t>
+      </w:r>
+      <w:r>
+        <w:rPr>
+          <w:color w:val="000000"/>
+        </w:rPr>
+        <w:t xml:space="preserve"> variáveis de contagem geradas</w:t>
+      </w:r>
+      <w:r>
+        <w:rPr>
+          <w:color w:val="000000"/>
+        </w:rPr>
+        <w:t xml:space="preserve"> no estudo</w:t>
+      </w:r>
+      <w:r>
+        <w:rPr>
+          <w:color w:val="000000"/>
+        </w:rPr>
+        <w:t xml:space="preserve">, muito embora sejam bastante úteis para indicar caminhos de análise, foram geradas </w:t>
+      </w:r>
+      <w:r>
+        <w:rPr>
+          <w:color w:val="000000"/>
+        </w:rPr>
+        <w:t>a partir de uma ponderação arbitrária, fazendo-se mandatório o uso de técnicas específicas para dados qualitativos.</w:t>
       </w:r>
     </w:p>
     <w:p>
@@ -2283,63 +2442,291 @@
         <w:pStyle w:val="ListParagraph"/>
         <w:spacing w:line="360" w:lineRule="auto"/>
         <w:ind w:left="0" w:firstLine="709"/>
-        <w:rPr>
-          <w:color w:val="000000"/>
-        </w:rPr>
-      </w:pPr>
-      <w:r>
-        <w:rPr>
-          <w:color w:val="000000"/>
-        </w:rPr>
-        <w:t xml:space="preserve">Para a análise inicial, foi utilizada a técnica da Correlação de Pearson (Fávero e Belfiore, 2021). Esta correlação visa medir a relação estatística </w:t>
-      </w:r>
-      <w:r>
-        <w:rPr>
-          <w:color w:val="000000"/>
-        </w:rPr>
-        <w:t xml:space="preserve">linear </w:t>
-      </w:r>
-      <w:r>
-        <w:rPr>
-          <w:color w:val="000000"/>
-        </w:rPr>
-        <w:t>entre duas vari</w:t>
-      </w:r>
-      <w:r>
-        <w:rPr>
-          <w:color w:val="000000"/>
-        </w:rPr>
-        <w:t xml:space="preserve">áveis e </w:t>
-      </w:r>
-      <w:r>
-        <w:rPr>
-          <w:color w:val="000000"/>
-        </w:rPr>
-        <w:t xml:space="preserve">só é possível </w:t>
-      </w:r>
-      <w:r>
-        <w:rPr>
-          <w:color w:val="000000"/>
-        </w:rPr>
-        <w:t xml:space="preserve">calcular </w:t>
-      </w:r>
-      <w:r>
-        <w:rPr>
-          <w:color w:val="000000"/>
-        </w:rPr>
-        <w:t xml:space="preserve">em variáveis numéricas, por isso o interesse de gerar variáveis numéricas a partir das variáveis categóricas, como </w:t>
-      </w:r>
-      <w:r>
-        <w:rPr>
-          <w:color w:val="000000"/>
-        </w:rPr>
-        <w:t xml:space="preserve">já </w:t>
-      </w:r>
-      <w:r>
-        <w:rPr>
-          <w:color w:val="000000"/>
-        </w:rPr>
-        <w:t>exposto.</w:t>
+      </w:pPr>
+      <w:r>
+        <w:rPr>
+          <w:color w:val="000000"/>
+        </w:rPr>
+        <w:t>Utilizou-</w:t>
+      </w:r>
+      <w:r>
+        <w:rPr>
+          <w:color w:val="000000"/>
+        </w:rPr>
+        <w:t>se</w:t>
+      </w:r>
+      <w:r>
+        <w:rPr>
+          <w:color w:val="000000"/>
+        </w:rPr>
+        <w:t>, portanto,</w:t>
+      </w:r>
+      <w:r>
+        <w:rPr>
+          <w:color w:val="000000"/>
+        </w:rPr>
+        <w:t xml:space="preserve"> a Análise de Correspondência </w:t>
+      </w:r>
+      <w:r>
+        <w:rPr>
+          <w:color w:val="000000"/>
+        </w:rPr>
+        <w:t>Simples</w:t>
+      </w:r>
+      <w:r>
+        <w:rPr>
+          <w:color w:val="000000"/>
+        </w:rPr>
+        <w:t xml:space="preserve"> [ANACOR]</w:t>
+      </w:r>
+      <w:r>
+        <w:rPr>
+          <w:color w:val="000000"/>
+        </w:rPr>
+        <w:t xml:space="preserve"> (Fávero e Belfiore, 2021), </w:t>
+      </w:r>
+      <w:r>
+        <w:rPr>
+          <w:color w:val="000000"/>
+        </w:rPr>
+        <w:t xml:space="preserve">que de forma similar à Correlação de Pearson, visa </w:t>
+      </w:r>
+      <w:r>
+        <w:rPr>
+          <w:color w:val="000000"/>
+        </w:rPr>
+        <w:t xml:space="preserve">encontrar a relação entre </w:t>
+      </w:r>
+      <w:r>
+        <w:rPr>
+          <w:color w:val="000000"/>
+        </w:rPr>
+        <w:t xml:space="preserve">duas </w:t>
+      </w:r>
+      <w:r>
+        <w:rPr>
+          <w:color w:val="000000"/>
+        </w:rPr>
+        <w:t>variáveis</w:t>
+      </w:r>
+      <w:r>
+        <w:rPr>
+          <w:color w:val="000000"/>
+        </w:rPr>
+        <w:t xml:space="preserve"> e se </w:t>
+      </w:r>
+      <w:r>
+        <w:rPr>
+          <w:color w:val="000000"/>
+        </w:rPr>
+        <w:t xml:space="preserve">essa </w:t>
+      </w:r>
+      <w:r>
+        <w:rPr>
+          <w:color w:val="000000"/>
+        </w:rPr>
+        <w:t xml:space="preserve">relação </w:t>
+      </w:r>
+      <w:r>
+        <w:rPr>
+          <w:color w:val="000000"/>
+        </w:rPr>
+        <w:t xml:space="preserve">é </w:t>
+      </w:r>
+      <w:r>
+        <w:rPr>
+          <w:color w:val="000000"/>
+        </w:rPr>
+        <w:t>estatisticamente significativa</w:t>
+      </w:r>
+      <w:r>
+        <w:rPr>
+          <w:color w:val="000000"/>
+        </w:rPr>
+        <w:t>, porém para variáveis qualitativas</w:t>
+      </w:r>
+      <w:r>
+        <w:rPr>
+          <w:color w:val="000000"/>
+        </w:rPr>
+        <w:t>.</w:t>
+      </w:r>
+    </w:p>
+    <w:p>
+      <w:pPr>
+        <w:spacing w:line="360" w:lineRule="auto"/>
+        <w:ind w:firstLine="709"/>
+        <w:rPr>
+          <w:color w:val="000000"/>
+        </w:rPr>
+      </w:pPr>
+      <w:r>
+        <w:rPr>
+          <w:color w:val="000000"/>
+        </w:rPr>
+        <w:t>A técnica se baseia em uma Tabela de Contingência, que é semelhante a uma tabela de Frequência, onde também se mede a quantidade de valores distintos de cada variável, mas na tabela de Contingência se mede a quantidade de observações entre cada categoria de uma variável com cada categoria de outra variável.</w:t>
+      </w:r>
+    </w:p>
+    <w:p>
+      <w:pPr>
+        <w:spacing w:line="360" w:lineRule="auto"/>
+        <w:ind w:firstLine="709"/>
+        <w:rPr>
+          <w:color w:val="000000"/>
+        </w:rPr>
+      </w:pPr>
+      <w:r>
+        <w:rPr>
+          <w:color w:val="000000"/>
+        </w:rPr>
+        <w:t xml:space="preserve">A partir dessa tabela, é possível fazer um teste Qui-Quadrado para medir a força dessa relação, calculando a diferença </w:t>
+      </w:r>
+      <w:r>
+        <w:rPr>
+          <w:color w:val="000000"/>
+        </w:rPr>
+        <w:t>entre os</w:t>
+      </w:r>
+      <w:r>
+        <w:rPr>
+          <w:color w:val="000000"/>
+        </w:rPr>
+        <w:t xml:space="preserve"> valores observados em cada par de categorias e os valores esperados</w:t>
+      </w:r>
+      <w:r>
+        <w:rPr>
+          <w:color w:val="000000"/>
+        </w:rPr>
+        <w:t>, ou seja, a média desses valores. Quanto mais próximo dos valores esperados, maior a chance de uma relação aleatória entre as duas variáveis.</w:t>
+      </w:r>
+    </w:p>
+    <w:p>
+      <w:pPr>
+        <w:spacing w:line="360" w:lineRule="auto"/>
+        <w:ind w:firstLine="709"/>
+        <w:rPr>
+          <w:color w:val="000000"/>
+        </w:rPr>
+      </w:pPr>
+      <w:r>
+        <w:rPr>
+          <w:color w:val="000000"/>
+        </w:rPr>
+        <w:t>Foi calculad</w:t>
+      </w:r>
+      <w:r>
+        <w:rPr>
+          <w:color w:val="000000"/>
+        </w:rPr>
+        <w:t>a</w:t>
+      </w:r>
+      <w:r>
+        <w:rPr>
+          <w:color w:val="000000"/>
+        </w:rPr>
+        <w:t xml:space="preserve"> também a Inércia Total. Esta medida considera o tamanho da amostra para medir a relação entre duas variáveis. </w:t>
+      </w:r>
+      <w:r>
+        <w:rPr>
+          <w:color w:val="000000"/>
+        </w:rPr>
+        <w:t>Serve</w:t>
+      </w:r>
+      <w:r>
+        <w:rPr>
+          <w:color w:val="000000"/>
+        </w:rPr>
+        <w:t xml:space="preserve"> para comparar relações quando há diferença de tamanho da amostra, o que não é o caso. Quanto maior o valor da Inércia Total, maior a relação entre as variáveis.</w:t>
+      </w:r>
+    </w:p>
+    <w:p>
+      <w:pPr>
+        <w:spacing w:line="360" w:lineRule="auto"/>
+        <w:ind w:firstLine="709"/>
+        <w:rPr>
+          <w:color w:val="000000"/>
+        </w:rPr>
+      </w:pPr>
+      <w:r>
+        <w:rPr>
+          <w:color w:val="000000"/>
+        </w:rPr>
+        <w:t>A</w:t>
+      </w:r>
+      <w:r>
+        <w:rPr>
+          <w:color w:val="000000"/>
+        </w:rPr>
+        <w:t xml:space="preserve"> partir da tabela de contingência, </w:t>
+      </w:r>
+      <w:r>
+        <w:rPr>
+          <w:color w:val="000000"/>
+        </w:rPr>
+        <w:t>é</w:t>
+      </w:r>
+      <w:r>
+        <w:rPr>
+          <w:color w:val="000000"/>
+        </w:rPr>
+        <w:t xml:space="preserve"> possível gerar autovalores e autovetores e construir um </w:t>
+      </w:r>
+      <w:r>
+        <w:rPr>
+          <w:color w:val="000000"/>
+        </w:rPr>
+        <w:t xml:space="preserve">mapa </w:t>
+      </w:r>
+      <w:r>
+        <w:rPr>
+          <w:color w:val="000000"/>
+        </w:rPr>
+        <w:t>perceptual</w:t>
+      </w:r>
+      <w:r>
+        <w:rPr>
+          <w:color w:val="000000"/>
+        </w:rPr>
+        <w:t xml:space="preserve">, que consiste em um </w:t>
+      </w:r>
+      <w:r>
+        <w:rPr>
+          <w:color w:val="000000"/>
+        </w:rPr>
+        <w:t>gráfico que mostra a relação entre categorias de variáveis diferentes.</w:t>
+      </w:r>
+    </w:p>
+    <w:p>
+      <w:pPr>
+        <w:spacing w:line="360" w:lineRule="auto"/>
+        <w:ind w:firstLine="709"/>
+        <w:rPr>
+          <w:color w:val="000000"/>
+        </w:rPr>
+      </w:pPr>
+      <w:r>
+        <w:rPr>
+          <w:color w:val="000000"/>
+        </w:rPr>
+        <w:t xml:space="preserve">Por fim, foi utilizada a Análise de Correspondência Múltipla </w:t>
+      </w:r>
+      <w:r>
+        <w:rPr>
+          <w:color w:val="000000"/>
+        </w:rPr>
+        <w:t>[A</w:t>
+      </w:r>
+      <w:r>
+        <w:rPr>
+          <w:color w:val="000000"/>
+        </w:rPr>
+        <w:t>CM]</w:t>
+      </w:r>
+      <w:r>
+        <w:rPr>
+          <w:color w:val="000000"/>
+        </w:rPr>
+        <w:t xml:space="preserve"> (Fávero e Belfiore, 2021)</w:t>
       </w:r>
       <w:r>
         <w:rPr>
@@ -2347,248 +2734,17 @@
         </w:rPr>
         <w:t xml:space="preserve"> </w:t>
       </w:r>
-    </w:p>
-    <w:p>
-      <w:pPr>
-        <w:pStyle w:val="ListParagraph"/>
-        <w:spacing w:line="360" w:lineRule="auto"/>
-        <w:ind w:left="0" w:firstLine="709"/>
-        <w:rPr>
-          <w:color w:val="000000"/>
-        </w:rPr>
-      </w:pPr>
-      <w:r>
-        <w:rPr>
-          <w:color w:val="000000"/>
-        </w:rPr>
-        <w:t xml:space="preserve">O coeficiente da correlação de Pearson pode ser calculado a partir da razão entre a covariância entre as duas variáveis e o produto de seus desvios-padrão, varia de -1 a 1, onde, quanto mais próximo dos extremos, maior a relação entre as duas variáveis; e quanto mais perto de zero, menor é esta relação. Se o coeficiente se aproxima de 1, há uma relação diretamente proporcional, ou seja, quanto maior o valor de uma variável, maior o valor esperado da outra. Se o coeficiente se aproxima de -1, </w:t>
-      </w:r>
-      <w:r>
-        <w:rPr>
-          <w:color w:val="000000"/>
-        </w:rPr>
-        <w:t>há uma relação inversamente proporcional, ou seja, quanto maior o valor de uma variável, menor o valor esperado da outra.</w:t>
-      </w:r>
-    </w:p>
-    <w:p>
-      <w:pPr>
-        <w:pStyle w:val="ListParagraph"/>
-        <w:spacing w:line="360" w:lineRule="auto"/>
-        <w:ind w:left="0" w:firstLine="709"/>
-        <w:rPr>
-          <w:color w:val="000000"/>
-        </w:rPr>
-      </w:pPr>
-      <w:r>
-        <w:rPr>
-          <w:color w:val="000000"/>
-        </w:rPr>
-        <w:t xml:space="preserve">Também foi utilizado o teste t-Student para analisar a significância estatística dessa relação, ou seja, quanto </w:t>
-      </w:r>
-      <w:r>
-        <w:rPr>
-          <w:color w:val="000000"/>
-        </w:rPr>
-        <w:t>menor</w:t>
-      </w:r>
-      <w:r>
-        <w:rPr>
-          <w:color w:val="000000"/>
-        </w:rPr>
-        <w:t xml:space="preserve"> o p-value obtido no t-Student, maior esta significância e mais forte a relação entre as duas variáveis de interesse.</w:t>
-      </w:r>
-    </w:p>
-    <w:p>
-      <w:pPr>
-        <w:pStyle w:val="ListParagraph"/>
-        <w:spacing w:line="360" w:lineRule="auto"/>
-        <w:ind w:left="0" w:firstLine="709"/>
-        <w:rPr>
-          <w:b/>
-          <w:color w:val="000000"/>
-        </w:rPr>
-      </w:pPr>
-      <w:r>
-        <w:rPr>
-          <w:b/>
-          <w:color w:val="000000"/>
-        </w:rPr>
-        <w:lastRenderedPageBreak/>
-        <w:t xml:space="preserve">2.2 </w:t>
-      </w:r>
-      <w:r>
-        <w:rPr>
-          <w:b/>
-          <w:color w:val="000000"/>
-        </w:rPr>
-        <w:t>Análise de Correspondência</w:t>
-      </w:r>
-    </w:p>
-    <w:p>
-      <w:pPr>
-        <w:pStyle w:val="ListParagraph"/>
-        <w:spacing w:line="360" w:lineRule="auto"/>
-        <w:ind w:left="0" w:firstLine="709"/>
-        <w:rPr>
-          <w:color w:val="000000"/>
-        </w:rPr>
-      </w:pPr>
-      <w:r>
-        <w:rPr>
-          <w:color w:val="000000"/>
-        </w:rPr>
-        <w:t xml:space="preserve">Dada a natureza qualitativa dos dados, </w:t>
-      </w:r>
-      <w:r>
-        <w:rPr>
-          <w:color w:val="000000"/>
-        </w:rPr>
-        <w:t xml:space="preserve">a Correlação de Pearson não pôde ser utilizada nas variáveis categóricas originais. </w:t>
-      </w:r>
-      <w:r>
-        <w:rPr>
-          <w:color w:val="000000"/>
-        </w:rPr>
-        <w:t>As</w:t>
-      </w:r>
-      <w:r>
-        <w:rPr>
-          <w:color w:val="000000"/>
-        </w:rPr>
-        <w:t xml:space="preserve"> variáveis de contagem geradas</w:t>
-      </w:r>
-      <w:r>
-        <w:rPr>
-          <w:color w:val="000000"/>
-        </w:rPr>
-        <w:t xml:space="preserve"> no estudo</w:t>
-      </w:r>
-      <w:r>
-        <w:rPr>
-          <w:color w:val="000000"/>
-        </w:rPr>
-        <w:t xml:space="preserve">, muito embora sejam bastante úteis para indicar caminhos de análise, foram geradas </w:t>
-      </w:r>
-      <w:r>
-        <w:rPr>
-          <w:color w:val="000000"/>
-        </w:rPr>
-        <w:t>a partir de uma ponderação arbitrária, fazendo-se mandatório o uso de técnicas específicas para dados qualitativos.</w:t>
-      </w:r>
-    </w:p>
-    <w:p>
-      <w:pPr>
-        <w:pStyle w:val="ListParagraph"/>
-        <w:spacing w:line="360" w:lineRule="auto"/>
-        <w:ind w:left="0" w:firstLine="709"/>
-      </w:pPr>
-      <w:r>
-        <w:rPr>
-          <w:color w:val="000000"/>
-        </w:rPr>
-        <w:t>Utilizou-</w:t>
-      </w:r>
-      <w:r>
-        <w:rPr>
-          <w:color w:val="000000"/>
-        </w:rPr>
-        <w:t>se</w:t>
-      </w:r>
-      <w:r>
-        <w:rPr>
-          <w:color w:val="000000"/>
-        </w:rPr>
-        <w:t>, portanto,</w:t>
-      </w:r>
-      <w:r>
-        <w:rPr>
-          <w:color w:val="000000"/>
-        </w:rPr>
-        <w:t xml:space="preserve"> a Análise de Correspondência </w:t>
-      </w:r>
-      <w:r>
-        <w:rPr>
-          <w:color w:val="000000"/>
-        </w:rPr>
-        <w:t>Simples</w:t>
-      </w:r>
-      <w:r>
-        <w:rPr>
-          <w:color w:val="000000"/>
-        </w:rPr>
-        <w:t xml:space="preserve"> [ANACOR]</w:t>
-      </w:r>
-      <w:r>
-        <w:rPr>
-          <w:color w:val="000000"/>
-        </w:rPr>
-        <w:t xml:space="preserve"> (Fávero e Belfiore, 2021), </w:t>
-      </w:r>
-      <w:r>
-        <w:rPr>
-          <w:color w:val="000000"/>
-        </w:rPr>
-        <w:t xml:space="preserve">que de forma similar à Correlação de Pearson, visa </w:t>
-      </w:r>
-      <w:r>
-        <w:rPr>
-          <w:color w:val="000000"/>
-        </w:rPr>
-        <w:t xml:space="preserve">encontrar a relação entre </w:t>
-      </w:r>
-      <w:r>
-        <w:rPr>
-          <w:color w:val="000000"/>
-        </w:rPr>
-        <w:t xml:space="preserve">duas </w:t>
-      </w:r>
-      <w:r>
-        <w:rPr>
-          <w:color w:val="000000"/>
-        </w:rPr>
-        <w:t>variáveis</w:t>
-      </w:r>
-      <w:r>
-        <w:rPr>
-          <w:color w:val="000000"/>
-        </w:rPr>
-        <w:t xml:space="preserve"> e se </w:t>
-      </w:r>
-      <w:r>
-        <w:rPr>
-          <w:color w:val="000000"/>
-        </w:rPr>
-        <w:t xml:space="preserve">essa </w:t>
-      </w:r>
-      <w:r>
-        <w:rPr>
-          <w:color w:val="000000"/>
-        </w:rPr>
-        <w:t xml:space="preserve">relação </w:t>
-      </w:r>
-      <w:r>
-        <w:rPr>
-          <w:color w:val="000000"/>
-        </w:rPr>
-        <w:t xml:space="preserve">é </w:t>
-      </w:r>
-      <w:r>
-        <w:rPr>
-          <w:color w:val="000000"/>
-        </w:rPr>
-        <w:t>estatisticamente significativa</w:t>
-      </w:r>
-      <w:r>
-        <w:rPr>
-          <w:color w:val="000000"/>
-        </w:rPr>
-        <w:t>, porém para variáveis qualitativas</w:t>
-      </w:r>
-      <w:r>
-        <w:rPr>
-          <w:color w:val="000000"/>
-        </w:rPr>
-        <w:t>.</w:t>
+      <w:r>
+        <w:rPr>
+          <w:color w:val="000000"/>
+        </w:rPr>
+        <w:t>com todas as variáveis categóricas para gerar um gráfico com a relação entre as perguntas e as variáveis de Renda e OECD.</w:t>
+      </w:r>
+      <w:r>
+        <w:rPr>
+          <w:color w:val="000000"/>
+        </w:rPr>
+        <w:t xml:space="preserve"> A ACM é uma extensão da ANACOR por permitir uma análise multivariada.</w:t>
       </w:r>
     </w:p>
     <w:p>
@@ -2603,7 +2759,61 @@
         <w:rPr>
           <w:color w:val="000000"/>
         </w:rPr>
-        <w:t>A técnica se baseia em uma Tabela de Contingência, que é semelhante a uma tabela de Frequência, onde também se mede a quantidade de valores distintos de cada variável, mas na tabela de Contingência se mede a quantidade de observações entre cada categoria de uma variável com cada categoria de outra variável.</w:t>
+        <w:t>Não é possível verificar a relação entre mais de duas variáveis na ACM, uma vez que não dá para criar uma tabela de contingência bidimensional para o cálculo do teste Qui-Quadrado, mas é possível calcular os autovetores para um mapa perceptual.</w:t>
+      </w:r>
+      <w:r>
+        <w:rPr>
+          <w:color w:val="000000"/>
+        </w:rPr>
+        <w:t xml:space="preserve"> </w:t>
+      </w:r>
+      <w:r>
+        <w:rPr>
+          <w:color w:val="000000"/>
+        </w:rPr>
+        <w:t>Deve</w:t>
+      </w:r>
+      <w:r>
+        <w:rPr>
+          <w:color w:val="000000"/>
+        </w:rPr>
+        <w:t xml:space="preserve">-se realizar </w:t>
+      </w:r>
+      <w:r>
+        <w:rPr>
+          <w:color w:val="000000"/>
+        </w:rPr>
+        <w:t>a</w:t>
+      </w:r>
+      <w:r>
+        <w:rPr>
+          <w:color w:val="000000"/>
+        </w:rPr>
+        <w:t xml:space="preserve"> ANACOR entre cada </w:t>
+      </w:r>
+      <w:r>
+        <w:rPr>
+          <w:color w:val="000000"/>
+        </w:rPr>
+        <w:t xml:space="preserve">par de </w:t>
+      </w:r>
+      <w:r>
+        <w:rPr>
+          <w:color w:val="000000"/>
+        </w:rPr>
+        <w:t xml:space="preserve">variáveis para verificar se elas possuem relação significativa entre si. Caso alguma </w:t>
+      </w:r>
+      <w:r>
+        <w:rPr>
+          <w:color w:val="000000"/>
+        </w:rPr>
+        <w:t xml:space="preserve">variável </w:t>
+      </w:r>
+      <w:r>
+        <w:rPr>
+          <w:color w:val="000000"/>
+        </w:rPr>
+        <w:t>não possua relação com nenhuma outra através da ANACOR, sugere-se remover da ACM.</w:t>
       </w:r>
     </w:p>
     <w:p>
@@ -2614,246 +2824,6 @@
           <w:color w:val="000000"/>
         </w:rPr>
       </w:pPr>
-      <w:r>
-        <w:rPr>
-          <w:color w:val="000000"/>
-        </w:rPr>
-        <w:t xml:space="preserve">A partir dessa tabela, é possível fazer um teste Qui-Quadrado para medir a força dessa relação, calculando a diferença </w:t>
-      </w:r>
-      <w:r>
-        <w:rPr>
-          <w:color w:val="000000"/>
-        </w:rPr>
-        <w:t>entre os</w:t>
-      </w:r>
-      <w:r>
-        <w:rPr>
-          <w:color w:val="000000"/>
-        </w:rPr>
-        <w:t xml:space="preserve"> valores observados em cada par de categorias e os valores esperados</w:t>
-      </w:r>
-      <w:r>
-        <w:rPr>
-          <w:color w:val="000000"/>
-        </w:rPr>
-        <w:t>, ou seja, a média desses valores. Quanto mais próximo dos valores esperados, maior a chance de uma relação aleatória entre as duas variáveis.</w:t>
-      </w:r>
-    </w:p>
-    <w:p>
-      <w:pPr>
-        <w:spacing w:line="360" w:lineRule="auto"/>
-        <w:ind w:firstLine="709"/>
-        <w:rPr>
-          <w:color w:val="000000"/>
-        </w:rPr>
-      </w:pPr>
-      <w:r>
-        <w:rPr>
-          <w:color w:val="000000"/>
-        </w:rPr>
-        <w:t>Foi calculad</w:t>
-      </w:r>
-      <w:r>
-        <w:rPr>
-          <w:color w:val="000000"/>
-        </w:rPr>
-        <w:t>a</w:t>
-      </w:r>
-      <w:r>
-        <w:rPr>
-          <w:color w:val="000000"/>
-        </w:rPr>
-        <w:t xml:space="preserve"> também a Inércia Total. Esta medida considera o tamanho da amostra para medir a relação entre duas variáveis. </w:t>
-      </w:r>
-      <w:r>
-        <w:rPr>
-          <w:color w:val="000000"/>
-        </w:rPr>
-        <w:t>Serve</w:t>
-      </w:r>
-      <w:r>
-        <w:rPr>
-          <w:color w:val="000000"/>
-        </w:rPr>
-        <w:t xml:space="preserve"> para comparar relações quando há diferença de tamanho da amostra, o que não é o caso. Quanto maior o valor da Inércia Total, maior a relação entre as variáveis.</w:t>
-      </w:r>
-    </w:p>
-    <w:p>
-      <w:pPr>
-        <w:spacing w:line="360" w:lineRule="auto"/>
-        <w:ind w:firstLine="709"/>
-        <w:rPr>
-          <w:color w:val="000000"/>
-        </w:rPr>
-      </w:pPr>
-      <w:r>
-        <w:rPr>
-          <w:color w:val="000000"/>
-        </w:rPr>
-        <w:t>A</w:t>
-      </w:r>
-      <w:r>
-        <w:rPr>
-          <w:color w:val="000000"/>
-        </w:rPr>
-        <w:t xml:space="preserve"> partir da tabela de contingência, </w:t>
-      </w:r>
-      <w:r>
-        <w:rPr>
-          <w:color w:val="000000"/>
-        </w:rPr>
-        <w:t>é</w:t>
-      </w:r>
-      <w:r>
-        <w:rPr>
-          <w:color w:val="000000"/>
-        </w:rPr>
-        <w:t xml:space="preserve"> possível gerar autovalores e autovetores e construir um </w:t>
-      </w:r>
-      <w:r>
-        <w:rPr>
-          <w:color w:val="000000"/>
-        </w:rPr>
-        <w:t xml:space="preserve">mapa </w:t>
-      </w:r>
-      <w:r>
-        <w:rPr>
-          <w:color w:val="000000"/>
-        </w:rPr>
-        <w:t>perceptual</w:t>
-      </w:r>
-      <w:r>
-        <w:rPr>
-          <w:color w:val="000000"/>
-        </w:rPr>
-        <w:t xml:space="preserve">, que consiste em um </w:t>
-      </w:r>
-      <w:r>
-        <w:rPr>
-          <w:color w:val="000000"/>
-        </w:rPr>
-        <w:t>gráfico que mostra a relação entre categorias de variáveis diferentes.</w:t>
-      </w:r>
-    </w:p>
-    <w:p>
-      <w:pPr>
-        <w:spacing w:line="360" w:lineRule="auto"/>
-        <w:ind w:firstLine="709"/>
-        <w:rPr>
-          <w:color w:val="000000"/>
-        </w:rPr>
-      </w:pPr>
-      <w:r>
-        <w:rPr>
-          <w:color w:val="000000"/>
-        </w:rPr>
-        <w:t xml:space="preserve">Por fim, foi utilizada a Análise de Correspondência Múltipla </w:t>
-      </w:r>
-      <w:r>
-        <w:rPr>
-          <w:color w:val="000000"/>
-        </w:rPr>
-        <w:t>[A</w:t>
-      </w:r>
-      <w:r>
-        <w:rPr>
-          <w:color w:val="000000"/>
-        </w:rPr>
-        <w:t>CM]</w:t>
-      </w:r>
-      <w:r>
-        <w:rPr>
-          <w:color w:val="000000"/>
-        </w:rPr>
-        <w:t xml:space="preserve"> (Fávero e Belfiore, 2021)</w:t>
-      </w:r>
-      <w:r>
-        <w:rPr>
-          <w:color w:val="000000"/>
-        </w:rPr>
-        <w:t xml:space="preserve"> </w:t>
-      </w:r>
-      <w:r>
-        <w:rPr>
-          <w:color w:val="000000"/>
-        </w:rPr>
-        <w:t>com todas as variáveis categóricas para gerar um gráfico com a relação entre as perguntas e as variáveis de Renda e OECD.</w:t>
-      </w:r>
-      <w:r>
-        <w:rPr>
-          <w:color w:val="000000"/>
-        </w:rPr>
-        <w:t xml:space="preserve"> A ACM é uma extensão da ANACOR por permitir uma análise multivariada.</w:t>
-      </w:r>
-    </w:p>
-    <w:p>
-      <w:pPr>
-        <w:spacing w:line="360" w:lineRule="auto"/>
-        <w:ind w:firstLine="709"/>
-        <w:rPr>
-          <w:color w:val="000000"/>
-        </w:rPr>
-      </w:pPr>
-      <w:r>
-        <w:rPr>
-          <w:color w:val="000000"/>
-        </w:rPr>
-        <w:t>Não é possível verificar a relação entre mais de duas variáveis na ACM, uma vez que não dá para criar uma tabela de contingência bidimensional para o cálculo do teste Qui-Quadrado, mas é possível calcular os autovetores para um mapa perceptual.</w:t>
-      </w:r>
-      <w:r>
-        <w:rPr>
-          <w:color w:val="000000"/>
-        </w:rPr>
-        <w:t xml:space="preserve"> </w:t>
-      </w:r>
-      <w:r>
-        <w:rPr>
-          <w:color w:val="000000"/>
-        </w:rPr>
-        <w:t>Deve</w:t>
-      </w:r>
-      <w:r>
-        <w:rPr>
-          <w:color w:val="000000"/>
-        </w:rPr>
-        <w:t xml:space="preserve">-se realizar </w:t>
-      </w:r>
-      <w:r>
-        <w:rPr>
-          <w:color w:val="000000"/>
-        </w:rPr>
-        <w:t>a</w:t>
-      </w:r>
-      <w:r>
-        <w:rPr>
-          <w:color w:val="000000"/>
-        </w:rPr>
-        <w:t xml:space="preserve"> ANACOR entre cada </w:t>
-      </w:r>
-      <w:r>
-        <w:rPr>
-          <w:color w:val="000000"/>
-        </w:rPr>
-        <w:t xml:space="preserve">par de </w:t>
-      </w:r>
-      <w:r>
-        <w:rPr>
-          <w:color w:val="000000"/>
-        </w:rPr>
-        <w:t xml:space="preserve">variáveis para verificar se elas possuem relação significativa entre si. Caso alguma </w:t>
-      </w:r>
-      <w:r>
-        <w:rPr>
-          <w:color w:val="000000"/>
-        </w:rPr>
-        <w:t xml:space="preserve">variável </w:t>
-      </w:r>
-      <w:r>
-        <w:rPr>
-          <w:color w:val="000000"/>
-        </w:rPr>
-        <w:t>não possua relação com nenhuma outra através da ANACOR, sugere-se remover da ACM.</w:t>
-      </w:r>
     </w:p>
     <w:p>
       <w:pPr>
@@ -2879,12 +2849,6 @@
           <w:b/>
         </w:rPr>
         <w:lastRenderedPageBreak/>
-        <w:t xml:space="preserve">3. </w:t>
-      </w:r>
-      <w:r>
-        <w:rPr>
-          <w:b/>
-        </w:rPr>
         <w:t>Resultados e Discussão</w:t>
       </w:r>
     </w:p>
@@ -3088,7 +3052,7 @@
           </w:tcPr>
           <w:p>
             <w:pPr>
-              <w:spacing w:line="360" w:lineRule="auto"/>
+              <w:jc w:val="left"/>
             </w:pPr>
           </w:p>
         </w:tc>
@@ -3098,15 +3062,9 @@
           </w:tcPr>
           <w:p>
             <w:pPr>
-              <w:spacing w:line="360" w:lineRule="auto"/>
-              <w:rPr>
-                <w:b/>
-              </w:rPr>
-            </w:pPr>
-            <w:r>
-              <w:rPr>
-                <w:b/>
-              </w:rPr>
+              <w:jc w:val="left"/>
+            </w:pPr>
+            <w:r>
               <w:t>CountYes</w:t>
             </w:r>
           </w:p>
@@ -3117,15 +3075,9 @@
           </w:tcPr>
           <w:p>
             <w:pPr>
-              <w:spacing w:line="360" w:lineRule="auto"/>
-              <w:rPr>
-                <w:b/>
-              </w:rPr>
-            </w:pPr>
-            <w:r>
-              <w:rPr>
-                <w:b/>
-              </w:rPr>
+              <w:jc w:val="left"/>
+            </w:pPr>
+            <w:r>
               <w:t>CountNo</w:t>
             </w:r>
           </w:p>
@@ -3136,15 +3088,9 @@
           </w:tcPr>
           <w:p>
             <w:pPr>
-              <w:spacing w:line="360" w:lineRule="auto"/>
-              <w:rPr>
-                <w:b/>
-              </w:rPr>
-            </w:pPr>
-            <w:r>
-              <w:rPr>
-                <w:b/>
-              </w:rPr>
+              <w:jc w:val="left"/>
+            </w:pPr>
+            <w:r>
               <w:t>CountConditions</w:t>
             </w:r>
           </w:p>
@@ -3155,15 +3101,9 @@
           </w:tcPr>
           <w:p>
             <w:pPr>
-              <w:spacing w:line="360" w:lineRule="auto"/>
-              <w:rPr>
-                <w:b/>
-              </w:rPr>
-            </w:pPr>
-            <w:r>
-              <w:rPr>
-                <w:b/>
-              </w:rPr>
+              <w:jc w:val="left"/>
+            </w:pPr>
+            <w:r>
               <w:t>CountNAs</w:t>
             </w:r>
           </w:p>
@@ -3176,15 +3116,9 @@
           </w:tcPr>
           <w:p>
             <w:pPr>
-              <w:spacing w:line="360" w:lineRule="auto"/>
-              <w:rPr>
-                <w:b/>
-              </w:rPr>
-            </w:pPr>
-            <w:r>
-              <w:rPr>
-                <w:b/>
-              </w:rPr>
+              <w:jc w:val="left"/>
+            </w:pPr>
+            <w:r>
               <w:t>LowIncome</w:t>
             </w:r>
           </w:p>
@@ -3195,20 +3129,14 @@
           </w:tcPr>
           <w:p>
             <w:pPr>
-              <w:spacing w:line="360" w:lineRule="auto"/>
+              <w:jc w:val="right"/>
             </w:pPr>
             <w:r>
               <w:t>-0.109</w:t>
             </w:r>
             <w:r>
               <w:br/>
-              <w:t>(</w:t>
-            </w:r>
-            <w:r>
-              <w:t>0.2</w:t>
-            </w:r>
-            <w:r>
-              <w:t>1)</w:t>
+              <w:t>(0.21)</w:t>
             </w:r>
           </w:p>
         </w:tc>
@@ -3218,20 +3146,14 @@
           </w:tcPr>
           <w:p>
             <w:pPr>
-              <w:spacing w:line="360" w:lineRule="auto"/>
+              <w:jc w:val="right"/>
             </w:pPr>
             <w:r>
               <w:t>0.065</w:t>
             </w:r>
             <w:r>
               <w:br/>
-              <w:t>(</w:t>
-            </w:r>
-            <w:r>
-              <w:t>0.4</w:t>
-            </w:r>
-            <w:r>
-              <w:t>6)</w:t>
+              <w:t>(0.46)</w:t>
             </w:r>
           </w:p>
         </w:tc>
@@ -3241,7 +3163,7 @@
           </w:tcPr>
           <w:p>
             <w:pPr>
-              <w:spacing w:line="360" w:lineRule="auto"/>
+              <w:jc w:val="right"/>
             </w:pPr>
             <w:r>
               <w:t>-0.041</w:t>
@@ -3249,16 +3171,10 @@
           </w:p>
           <w:p>
             <w:pPr>
-              <w:spacing w:line="360" w:lineRule="auto"/>
-            </w:pPr>
-            <w:r>
-              <w:t>(</w:t>
-            </w:r>
-            <w:r>
-              <w:t>0.63</w:t>
-            </w:r>
-            <w:r>
-              <w:t>6)</w:t>
+              <w:jc w:val="right"/>
+            </w:pPr>
+            <w:r>
+              <w:t>(0.636)</w:t>
             </w:r>
           </w:p>
         </w:tc>
@@ -3268,27 +3184,18 @@
           </w:tcPr>
           <w:p>
             <w:pPr>
-              <w:spacing w:line="360" w:lineRule="auto"/>
-            </w:pPr>
-            <w:r>
-              <w:t>0.193</w:t>
-            </w:r>
-            <w:r>
-              <w:t>*</w:t>
-            </w:r>
-          </w:p>
-          <w:p>
-            <w:pPr>
-              <w:spacing w:line="360" w:lineRule="auto"/>
-            </w:pPr>
-            <w:r>
-              <w:t>(</w:t>
-            </w:r>
-            <w:r>
-              <w:t>0.025</w:t>
-            </w:r>
-            <w:r>
-              <w:t>)</w:t>
+              <w:jc w:val="right"/>
+            </w:pPr>
+            <w:r>
+              <w:t>0.193*</w:t>
+            </w:r>
+          </w:p>
+          <w:p>
+            <w:pPr>
+              <w:jc w:val="right"/>
+            </w:pPr>
+            <w:r>
+              <w:t>(0.025)</w:t>
             </w:r>
           </w:p>
         </w:tc>
@@ -3300,15 +3207,9 @@
           </w:tcPr>
           <w:p>
             <w:pPr>
-              <w:spacing w:line="360" w:lineRule="auto"/>
-              <w:rPr>
-                <w:b/>
-              </w:rPr>
-            </w:pPr>
-            <w:r>
-              <w:rPr>
-                <w:b/>
-              </w:rPr>
+              <w:jc w:val="left"/>
+            </w:pPr>
+            <w:r>
               <w:t>LowerMiddleIncome</w:t>
             </w:r>
           </w:p>
@@ -3319,23 +3220,14 @@
           </w:tcPr>
           <w:p>
             <w:pPr>
-              <w:spacing w:line="360" w:lineRule="auto"/>
-            </w:pPr>
-            <w:r>
-              <w:t>-0.25</w:t>
-            </w:r>
-            <w:r>
-              <w:t>8**</w:t>
+              <w:jc w:val="right"/>
+            </w:pPr>
+            <w:r>
+              <w:t>-0.258**</w:t>
             </w:r>
             <w:r>
               <w:br/>
-              <w:t>(</w:t>
-            </w:r>
-            <w:r>
-              <w:t>0.00</w:t>
-            </w:r>
-            <w:r>
-              <w:t>3)</w:t>
+              <w:t>(0.003)</w:t>
             </w:r>
           </w:p>
         </w:tc>
@@ -3345,27 +3237,18 @@
           </w:tcPr>
           <w:p>
             <w:pPr>
-              <w:spacing w:line="360" w:lineRule="auto"/>
-            </w:pPr>
-            <w:r>
-              <w:t>0.228</w:t>
-            </w:r>
-            <w:r>
-              <w:t>**</w:t>
-            </w:r>
-          </w:p>
-          <w:p>
-            <w:pPr>
-              <w:spacing w:line="360" w:lineRule="auto"/>
-            </w:pPr>
-            <w:r>
-              <w:t>(</w:t>
-            </w:r>
-            <w:r>
-              <w:t>0.00</w:t>
-            </w:r>
-            <w:r>
-              <w:t>8)</w:t>
+              <w:jc w:val="right"/>
+            </w:pPr>
+            <w:r>
+              <w:t>0.228**</w:t>
+            </w:r>
+          </w:p>
+          <w:p>
+            <w:pPr>
+              <w:jc w:val="right"/>
+            </w:pPr>
+            <w:r>
+              <w:t>(0.008)</w:t>
             </w:r>
           </w:p>
         </w:tc>
@@ -3375,27 +3258,18 @@
           </w:tcPr>
           <w:p>
             <w:pPr>
-              <w:spacing w:line="360" w:lineRule="auto"/>
-            </w:pPr>
-            <w:r>
-              <w:t>-0.0</w:t>
-            </w:r>
-            <w:r>
-              <w:t>1</w:t>
-            </w:r>
-          </w:p>
-          <w:p>
-            <w:pPr>
-              <w:spacing w:line="360" w:lineRule="auto"/>
-            </w:pPr>
-            <w:r>
-              <w:t>(</w:t>
-            </w:r>
-            <w:r>
-              <w:t>0.909</w:t>
-            </w:r>
-            <w:r>
-              <w:t>)</w:t>
+              <w:jc w:val="right"/>
+            </w:pPr>
+            <w:r>
+              <w:t>-0.01</w:t>
+            </w:r>
+          </w:p>
+          <w:p>
+            <w:pPr>
+              <w:jc w:val="right"/>
+            </w:pPr>
+            <w:r>
+              <w:t>(0.909)</w:t>
             </w:r>
           </w:p>
         </w:tc>
@@ -3405,7 +3279,7 @@
           </w:tcPr>
           <w:p>
             <w:pPr>
-              <w:spacing w:line="360" w:lineRule="auto"/>
+              <w:jc w:val="right"/>
             </w:pPr>
             <w:r>
               <w:t>0.162</w:t>
@@ -3413,16 +3287,10 @@
           </w:p>
           <w:p>
             <w:pPr>
-              <w:spacing w:line="360" w:lineRule="auto"/>
-            </w:pPr>
-            <w:r>
-              <w:t>(</w:t>
-            </w:r>
-            <w:r>
-              <w:t>0.061</w:t>
-            </w:r>
-            <w:r>
-              <w:t>)</w:t>
+              <w:jc w:val="right"/>
+            </w:pPr>
+            <w:r>
+              <w:t>(0.061)</w:t>
             </w:r>
           </w:p>
         </w:tc>
@@ -3434,15 +3302,9 @@
           </w:tcPr>
           <w:p>
             <w:pPr>
-              <w:spacing w:line="360" w:lineRule="auto"/>
-              <w:rPr>
-                <w:b/>
-              </w:rPr>
-            </w:pPr>
-            <w:r>
-              <w:rPr>
-                <w:b/>
-              </w:rPr>
+              <w:jc w:val="left"/>
+            </w:pPr>
+            <w:r>
               <w:t>UpperMiddleIncome</w:t>
             </w:r>
           </w:p>
@@ -3453,23 +3315,14 @@
           </w:tcPr>
           <w:p>
             <w:pPr>
-              <w:spacing w:line="360" w:lineRule="auto"/>
-            </w:pPr>
-            <w:r>
-              <w:t>0.1</w:t>
-            </w:r>
-            <w:r>
-              <w:t>6</w:t>
+              <w:jc w:val="right"/>
+            </w:pPr>
+            <w:r>
+              <w:t>0.16</w:t>
             </w:r>
             <w:r>
               <w:br/>
-              <w:t>(</w:t>
-            </w:r>
-            <w:r>
-              <w:t>0.06</w:t>
-            </w:r>
-            <w:r>
-              <w:t>6)</w:t>
+              <w:t>(0.066)</w:t>
             </w:r>
           </w:p>
         </w:tc>
@@ -3479,27 +3332,18 @@
           </w:tcPr>
           <w:p>
             <w:pPr>
-              <w:spacing w:line="360" w:lineRule="auto"/>
-            </w:pPr>
-            <w:r>
-              <w:t>-0.1</w:t>
-            </w:r>
-            <w:r>
-              <w:t>5</w:t>
-            </w:r>
-          </w:p>
-          <w:p>
-            <w:pPr>
-              <w:spacing w:line="360" w:lineRule="auto"/>
-            </w:pPr>
-            <w:r>
-              <w:t>(</w:t>
-            </w:r>
-            <w:r>
-              <w:t>0.08</w:t>
-            </w:r>
-            <w:r>
-              <w:t>)</w:t>
+              <w:jc w:val="right"/>
+            </w:pPr>
+            <w:r>
+              <w:t>-0.15</w:t>
+            </w:r>
+          </w:p>
+          <w:p>
+            <w:pPr>
+              <w:jc w:val="right"/>
+            </w:pPr>
+            <w:r>
+              <w:t>(0.08)</w:t>
             </w:r>
           </w:p>
         </w:tc>
@@ -3509,27 +3353,18 @@
           </w:tcPr>
           <w:p>
             <w:pPr>
-              <w:spacing w:line="360" w:lineRule="auto"/>
-            </w:pPr>
-            <w:r>
-              <w:t>0.02</w:t>
-            </w:r>
-            <w:r>
-              <w:t>2</w:t>
-            </w:r>
-          </w:p>
-          <w:p>
-            <w:pPr>
-              <w:spacing w:line="360" w:lineRule="auto"/>
-            </w:pPr>
-            <w:r>
-              <w:t>(</w:t>
-            </w:r>
-            <w:r>
-              <w:t>0.80</w:t>
-            </w:r>
-            <w:r>
-              <w:t>4)</w:t>
+              <w:jc w:val="right"/>
+            </w:pPr>
+            <w:r>
+              <w:t>0.022</w:t>
+            </w:r>
+          </w:p>
+          <w:p>
+            <w:pPr>
+              <w:jc w:val="right"/>
+            </w:pPr>
+            <w:r>
+              <w:t>(0.804)</w:t>
             </w:r>
           </w:p>
         </w:tc>
@@ -3539,7 +3374,7 @@
           </w:tcPr>
           <w:p>
             <w:pPr>
-              <w:spacing w:line="360" w:lineRule="auto"/>
+              <w:jc w:val="right"/>
             </w:pPr>
             <w:r>
               <w:t>-0.081</w:t>
@@ -3547,16 +3382,10 @@
           </w:p>
           <w:p>
             <w:pPr>
-              <w:spacing w:line="360" w:lineRule="auto"/>
-            </w:pPr>
-            <w:r>
-              <w:t>(</w:t>
-            </w:r>
-            <w:r>
-              <w:t>0.35</w:t>
-            </w:r>
-            <w:r>
-              <w:t>)</w:t>
+              <w:jc w:val="right"/>
+            </w:pPr>
+            <w:r>
+              <w:t>(0.35)</w:t>
             </w:r>
           </w:p>
         </w:tc>
@@ -3568,15 +3397,9 @@
           </w:tcPr>
           <w:p>
             <w:pPr>
-              <w:spacing w:line="360" w:lineRule="auto"/>
-              <w:rPr>
-                <w:b/>
-              </w:rPr>
-            </w:pPr>
-            <w:r>
-              <w:rPr>
-                <w:b/>
-              </w:rPr>
+              <w:jc w:val="left"/>
+            </w:pPr>
+            <w:r>
               <w:t>HighIncome</w:t>
             </w:r>
           </w:p>
@@ -3587,7 +3410,7 @@
           </w:tcPr>
           <w:p>
             <w:pPr>
-              <w:spacing w:line="360" w:lineRule="auto"/>
+              <w:jc w:val="right"/>
             </w:pPr>
             <w:r>
               <w:t>0.2</w:t>
@@ -3597,13 +3420,7 @@
             </w:r>
             <w:r>
               <w:br/>
-              <w:t>(</w:t>
-            </w:r>
-            <w:r>
-              <w:t>0.02</w:t>
-            </w:r>
-            <w:r>
-              <w:t>4)</w:t>
+              <w:t>(0.024)</w:t>
             </w:r>
           </w:p>
         </w:tc>
@@ -3613,7 +3430,7 @@
           </w:tcPr>
           <w:p>
             <w:pPr>
-              <w:spacing w:line="360" w:lineRule="auto"/>
+              <w:jc w:val="right"/>
             </w:pPr>
             <w:r>
               <w:t>-0.137</w:t>
@@ -3621,16 +3438,10 @@
           </w:p>
           <w:p>
             <w:pPr>
-              <w:spacing w:line="360" w:lineRule="auto"/>
-            </w:pPr>
-            <w:r>
-              <w:t>(</w:t>
-            </w:r>
-            <w:r>
-              <w:t>0.11</w:t>
-            </w:r>
-            <w:r>
-              <w:t>3)</w:t>
+              <w:jc w:val="right"/>
+            </w:pPr>
+            <w:r>
+              <w:t>(0.113)</w:t>
             </w:r>
           </w:p>
         </w:tc>
@@ -3640,7 +3451,7 @@
           </w:tcPr>
           <w:p>
             <w:pPr>
-              <w:spacing w:line="360" w:lineRule="auto"/>
+              <w:jc w:val="right"/>
             </w:pPr>
             <w:r>
               <w:t>0.025</w:t>
@@ -3648,16 +3459,10 @@
           </w:p>
           <w:p>
             <w:pPr>
-              <w:spacing w:line="360" w:lineRule="auto"/>
-            </w:pPr>
-            <w:r>
-              <w:t>(</w:t>
-            </w:r>
-            <w:r>
-              <w:t>0.773</w:t>
-            </w:r>
-            <w:r>
-              <w:t>)</w:t>
+              <w:jc w:val="right"/>
+            </w:pPr>
+            <w:r>
+              <w:t>(0.773)</w:t>
             </w:r>
           </w:p>
         </w:tc>
@@ -3667,27 +3472,18 @@
           </w:tcPr>
           <w:p>
             <w:pPr>
-              <w:spacing w:line="360" w:lineRule="auto"/>
-            </w:pPr>
-            <w:r>
-              <w:t>-0.2</w:t>
-            </w:r>
-            <w:r>
-              <w:t>5**</w:t>
-            </w:r>
-          </w:p>
-          <w:p>
-            <w:pPr>
-              <w:spacing w:line="360" w:lineRule="auto"/>
-            </w:pPr>
-            <w:r>
-              <w:t>(</w:t>
-            </w:r>
-            <w:r>
-              <w:t>0.00</w:t>
-            </w:r>
-            <w:r>
-              <w:t>4)</w:t>
+              <w:jc w:val="right"/>
+            </w:pPr>
+            <w:r>
+              <w:t>-0.25**</w:t>
+            </w:r>
+          </w:p>
+          <w:p>
+            <w:pPr>
+              <w:jc w:val="right"/>
+            </w:pPr>
+            <w:r>
+              <w:t>(0.004)</w:t>
             </w:r>
           </w:p>
         </w:tc>
@@ -3699,15 +3495,9 @@
           </w:tcPr>
           <w:p>
             <w:pPr>
-              <w:spacing w:line="360" w:lineRule="auto"/>
-              <w:rPr>
-                <w:b/>
-              </w:rPr>
-            </w:pPr>
-            <w:r>
-              <w:rPr>
-                <w:b/>
-              </w:rPr>
+              <w:jc w:val="left"/>
+            </w:pPr>
+            <w:r>
               <w:t>OECD</w:t>
             </w:r>
           </w:p>
@@ -3718,13 +3508,10 @@
           </w:tcPr>
           <w:p>
             <w:pPr>
-              <w:spacing w:line="360" w:lineRule="auto"/>
-            </w:pPr>
-            <w:r>
-              <w:t>0.32</w:t>
-            </w:r>
-            <w:r>
-              <w:t>3***</w:t>
+              <w:jc w:val="right"/>
+            </w:pPr>
+            <w:r>
+              <w:t>0.323***</w:t>
             </w:r>
             <w:r>
               <w:br/>
@@ -3741,13 +3528,10 @@
               <w:tabs>
                 <w:tab w:val="left" w:pos="1130"/>
               </w:tabs>
-              <w:spacing w:line="360" w:lineRule="auto"/>
-            </w:pPr>
-            <w:r>
-              <w:t>-0.32</w:t>
-            </w:r>
-            <w:r>
-              <w:t>5***</w:t>
+              <w:jc w:val="right"/>
+            </w:pPr>
+            <w:r>
+              <w:t>-0.325***</w:t>
             </w:r>
           </w:p>
           <w:p>
@@ -3755,16 +3539,10 @@
               <w:tabs>
                 <w:tab w:val="left" w:pos="1130"/>
               </w:tabs>
-              <w:spacing w:line="360" w:lineRule="auto"/>
-            </w:pPr>
-            <w:r>
-              <w:t>(</w:t>
-            </w:r>
-            <w:r>
-              <w:t>0.000</w:t>
-            </w:r>
-            <w:r>
-              <w:t>)</w:t>
+              <w:jc w:val="right"/>
+            </w:pPr>
+            <w:r>
+              <w:t>(0.000)</w:t>
             </w:r>
           </w:p>
         </w:tc>
@@ -3774,27 +3552,18 @@
           </w:tcPr>
           <w:p>
             <w:pPr>
-              <w:spacing w:line="360" w:lineRule="auto"/>
-            </w:pPr>
-            <w:r>
-              <w:t>0.12</w:t>
-            </w:r>
-            <w:r>
-              <w:t>2</w:t>
-            </w:r>
-          </w:p>
-          <w:p>
-            <w:pPr>
-              <w:spacing w:line="360" w:lineRule="auto"/>
-            </w:pPr>
-            <w:r>
-              <w:t>(</w:t>
-            </w:r>
-            <w:r>
-              <w:t>0.16</w:t>
-            </w:r>
-            <w:r>
-              <w:t>1)</w:t>
+              <w:jc w:val="right"/>
+            </w:pPr>
+            <w:r>
+              <w:t>0.122</w:t>
+            </w:r>
+          </w:p>
+          <w:p>
+            <w:pPr>
+              <w:jc w:val="right"/>
+            </w:pPr>
+            <w:r>
+              <w:t>(0.161)</w:t>
             </w:r>
           </w:p>
         </w:tc>
@@ -3804,27 +3573,18 @@
           </w:tcPr>
           <w:p>
             <w:pPr>
-              <w:spacing w:line="360" w:lineRule="auto"/>
-            </w:pPr>
-            <w:r>
-              <w:t>-0.19</w:t>
-            </w:r>
-            <w:r>
-              <w:t>5*</w:t>
-            </w:r>
-          </w:p>
-          <w:p>
-            <w:pPr>
-              <w:spacing w:line="360" w:lineRule="auto"/>
-            </w:pPr>
-            <w:r>
-              <w:t>(</w:t>
-            </w:r>
-            <w:r>
-              <w:t>0.024</w:t>
-            </w:r>
-            <w:r>
-              <w:t>)</w:t>
+              <w:jc w:val="right"/>
+            </w:pPr>
+            <w:r>
+              <w:t>-0.195*</w:t>
+            </w:r>
+          </w:p>
+          <w:p>
+            <w:pPr>
+              <w:jc w:val="right"/>
+            </w:pPr>
+            <w:r>
+              <w:t>(0.024)</w:t>
             </w:r>
           </w:p>
         </w:tc>
@@ -3832,14 +3592,11 @@
     </w:tbl>
     <w:p>
       <w:pPr>
-        <w:spacing w:line="360" w:lineRule="auto"/>
+        <w:spacing w:line="240" w:lineRule="auto"/>
         <w:jc w:val="left"/>
       </w:pPr>
       <w:r>
-        <w:t>Fonte: Elaborado pelo autor a partir de KNOMAD (2022).</w:t>
-      </w:r>
-      <w:r>
-        <w:t xml:space="preserve"> </w:t>
+        <w:t>Fonte: Elaborado pelo autor a partir de KNOMAD (2022)</w:t>
       </w:r>
       <w:r>
         <w:br/>
@@ -3885,7 +3642,7 @@
         <w:t>alue</w:t>
       </w:r>
       <w:r>
-        <w:t xml:space="preserve"> entre 0.005 e 0.05.</w:t>
+        <w:t xml:space="preserve"> entre 0.005 e 0.05</w:t>
       </w:r>
     </w:p>
     <w:p>
@@ -3920,11 +3677,92 @@
         <w:ind w:left="0" w:firstLine="709"/>
       </w:pPr>
       <w:r>
-        <w:t xml:space="preserve">A falta de correlação estatisticamente significante entre a variável de contagem CountConditions e as demais variáveis é um forte indício de que legislações condicionais, </w:t>
+        <w:t xml:space="preserve">A falta de correlação estatisticamente significante entre a variável de contagem CountConditions e as demais variáveis é um forte indício de que legislações condicionais, ou seja, permissivas a partir de determinadas regras </w:t>
+      </w:r>
+      <w:r>
+        <w:rPr>
+          <w:color w:val="000000"/>
+        </w:rPr>
+        <w:t>(KNOMAD, 2020)</w:t>
+      </w:r>
+      <w:r>
+        <w:t xml:space="preserve"> não possuem relação com a renda ou em pertencer ou não à OECD.</w:t>
+      </w:r>
+    </w:p>
+    <w:p>
+      <w:pPr>
+        <w:spacing w:line="360" w:lineRule="auto"/>
+        <w:ind w:firstLine="709"/>
+      </w:pPr>
+      <w:r>
+        <w:t>Países de alta renda (</w:t>
+      </w:r>
+      <w:r>
+        <w:t>HighIncome</w:t>
+      </w:r>
+      <w:r>
+        <w:t xml:space="preserve">) possuem </w:t>
+      </w:r>
+      <w:r>
+        <w:t xml:space="preserve">correlação positiva com CountYes e negativa com CountNAs; e </w:t>
+      </w:r>
+      <w:r>
+        <w:t>LowerMiddleIncome</w:t>
+      </w:r>
+      <w:r>
+        <w:t xml:space="preserve"> com correlação positiva com CountNo e negativa com CountYes. </w:t>
+      </w:r>
+      <w:r>
+        <w:t xml:space="preserve">Países de renda mais baixa (LowIncome) têm forte relação com CountNAs. </w:t>
+      </w:r>
+      <w:r>
+        <w:t>Há indícios</w:t>
+      </w:r>
+      <w:r>
+        <w:t>, portanto,</w:t>
+      </w:r>
+      <w:r>
+        <w:t xml:space="preserve"> de que países de renda mais baixa</w:t>
+      </w:r>
+      <w:r>
+        <w:t xml:space="preserve"> não possuem muitos </w:t>
       </w:r>
       <w:r>
         <w:lastRenderedPageBreak/>
-        <w:t xml:space="preserve">ou seja, permissivas a partir de determinadas regras </w:t>
+        <w:t>dados disponíveis, os de renda baixa</w:t>
+      </w:r>
+      <w:r>
+        <w:t xml:space="preserve"> </w:t>
+      </w:r>
+      <w:r>
+        <w:t xml:space="preserve">média </w:t>
+      </w:r>
+      <w:r>
+        <w:t>t</w:t>
+      </w:r>
+      <w:r>
+        <w:t>ê</w:t>
+      </w:r>
+      <w:r>
+        <w:t>m uma legislação menos permissiva</w:t>
+      </w:r>
+      <w:r>
+        <w:t xml:space="preserve">, </w:t>
+      </w:r>
+      <w:r>
+        <w:rPr>
+          <w:color w:val="000000"/>
+        </w:rPr>
+        <w:t>e os</w:t>
+      </w:r>
+      <w:r>
+        <w:rPr>
+          <w:color w:val="000000"/>
+        </w:rPr>
+        <w:t xml:space="preserve"> de renda mais alta possuem legislação mais inclusiva e </w:t>
+      </w:r>
+      <w:r>
+        <w:t xml:space="preserve">mais dados disponíveis (correlação significativa negativa com CountNAs), como foi citado pelo projeto </w:t>
       </w:r>
       <w:r>
         <w:rPr>
@@ -3933,87 +3771,6 @@
         <w:t>(KNOMAD, 2020)</w:t>
       </w:r>
       <w:r>
-        <w:t xml:space="preserve"> não possuem relação com a renda ou em pertencer ou não à OECD.</w:t>
-      </w:r>
-    </w:p>
-    <w:p>
-      <w:pPr>
-        <w:spacing w:line="360" w:lineRule="auto"/>
-        <w:ind w:firstLine="709"/>
-      </w:pPr>
-      <w:r>
-        <w:t>Países de alta renda (</w:t>
-      </w:r>
-      <w:r>
-        <w:t>HighIncome</w:t>
-      </w:r>
-      <w:r>
-        <w:t xml:space="preserve">) possuem </w:t>
-      </w:r>
-      <w:r>
-        <w:t xml:space="preserve">correlação positiva com CountYes e negativa com CountNAs; e </w:t>
-      </w:r>
-      <w:r>
-        <w:t>LowerMiddleIncome</w:t>
-      </w:r>
-      <w:r>
-        <w:t xml:space="preserve"> com correlação positiva com CountNo e negativa com CountYes. </w:t>
-      </w:r>
-      <w:r>
-        <w:t xml:space="preserve">Países de renda mais baixa (LowIncome) têm forte relação com CountNAs. </w:t>
-      </w:r>
-      <w:r>
-        <w:t>Há indícios</w:t>
-      </w:r>
-      <w:r>
-        <w:t>, portanto,</w:t>
-      </w:r>
-      <w:r>
-        <w:t xml:space="preserve"> de que países de renda mais baixa</w:t>
-      </w:r>
-      <w:r>
-        <w:t xml:space="preserve"> não possuem muitos dados disponíveis, os de renda baixa</w:t>
-      </w:r>
-      <w:r>
-        <w:t xml:space="preserve"> </w:t>
-      </w:r>
-      <w:r>
-        <w:t xml:space="preserve">média </w:t>
-      </w:r>
-      <w:r>
-        <w:t>t</w:t>
-      </w:r>
-      <w:r>
-        <w:t>ê</w:t>
-      </w:r>
-      <w:r>
-        <w:t>m uma legislação menos permissiva</w:t>
-      </w:r>
-      <w:r>
-        <w:t xml:space="preserve">, </w:t>
-      </w:r>
-      <w:r>
-        <w:rPr>
-          <w:color w:val="000000"/>
-        </w:rPr>
-        <w:t>e os</w:t>
-      </w:r>
-      <w:r>
-        <w:rPr>
-          <w:color w:val="000000"/>
-        </w:rPr>
-        <w:t xml:space="preserve"> de renda mais alta possuem legislação mais inclusiva e </w:t>
-      </w:r>
-      <w:r>
-        <w:t xml:space="preserve">mais dados disponíveis (correlação significativa negativa com CountNAs), como foi citado pelo projeto </w:t>
-      </w:r>
-      <w:r>
-        <w:rPr>
-          <w:color w:val="000000"/>
-        </w:rPr>
-        <w:t>(KNOMAD, 2020)</w:t>
-      </w:r>
-      <w:r>
         <w:rPr>
           <w:color w:val="000000"/>
         </w:rPr>
@@ -4022,7 +3779,7 @@
     </w:p>
     <w:p>
       <w:pPr>
-        <w:spacing w:line="360" w:lineRule="auto"/>
+        <w:spacing w:line="240" w:lineRule="auto"/>
       </w:pPr>
       <w:r>
         <w:rPr>
@@ -4081,7 +3838,7 @@
     </w:p>
     <w:p>
       <w:pPr>
-        <w:spacing w:line="360" w:lineRule="auto"/>
+        <w:spacing w:line="240" w:lineRule="auto"/>
       </w:pPr>
       <w:r>
         <w:rPr>
@@ -4120,15 +3877,15 @@
         <w:t xml:space="preserve">em verde </w:t>
       </w:r>
       <w:r>
-        <w:t>é a Inércia Total entre cada par de variável.</w:t>
-      </w:r>
-    </w:p>
-    <w:p>
-      <w:pPr>
-        <w:spacing w:line="360" w:lineRule="auto"/>
-      </w:pPr>
-      <w:r>
-        <w:t>Fonte: Elaborado pelo autor a partir de KNOMAD (2022).</w:t>
+        <w:t>é a Inércia Total entre cada par de variável</w:t>
+      </w:r>
+    </w:p>
+    <w:p>
+      <w:pPr>
+        <w:spacing w:line="240" w:lineRule="auto"/>
+      </w:pPr>
+      <w:r>
+        <w:t>Fonte: Elaborado pelo autor a partir de KNOMAD (2022)</w:t>
       </w:r>
     </w:p>
     <w:p>
@@ -4160,88 +3917,91 @@
         <w:ind w:firstLine="709"/>
       </w:pPr>
       <w:r>
+        <w:t xml:space="preserve">Os valores dos p-values e das inércias totais calculadas podem ser vistos nos gráficos das Figuras 1 e 2. No gráfico da Figura 1, verificou-se um alto número de perguntas (8 de 20) não correlacionadas com a variável de Income. A pergunta que guardou maior correlação (menor p-value) foi a quinta pergunta (5. </w:t>
+      </w:r>
+      <w:r>
+        <w:t>Are Refugees</w:t>
+      </w:r>
+      <w:r>
+        <w:t xml:space="preserve"> </w:t>
+      </w:r>
+      <w:r>
+        <w:t>entitled</w:t>
+      </w:r>
+      <w:r>
+        <w:t xml:space="preserve"> </w:t>
+      </w:r>
+      <w:r>
+        <w:t>to</w:t>
+      </w:r>
+      <w:r>
+        <w:t xml:space="preserve"> </w:t>
+      </w:r>
+      <w:r>
+        <w:t>receive</w:t>
+      </w:r>
+      <w:r>
+        <w:t xml:space="preserve"> </w:t>
+      </w:r>
+      <w:r>
+        <w:t>unemployment</w:t>
+      </w:r>
+      <w:r>
+        <w:t xml:space="preserve"> </w:t>
+      </w:r>
+      <w:r>
+        <w:t>benefits?</w:t>
+      </w:r>
+      <w:r>
+        <w:t>).</w:t>
+      </w:r>
+    </w:p>
+    <w:p>
+      <w:pPr>
+        <w:spacing w:line="360" w:lineRule="auto"/>
+        <w:ind w:firstLine="709"/>
+      </w:pPr>
+      <w:r>
+        <w:t xml:space="preserve">No gráfico da </w:t>
+      </w:r>
+      <w:r>
+        <w:t xml:space="preserve">Figura </w:t>
+      </w:r>
+      <w:r>
+        <w:t xml:space="preserve">2, verificou-se um baixo número de perguntas (2 de 20) não correlacionadas com a variável de Income (14. </w:t>
+      </w:r>
+      <w:r>
+        <w:rPr>
+          <w:lang w:val="en-US"/>
+        </w:rPr>
+        <w:t>Can Refugees access to public healthcare services on par with c</w:t>
+      </w:r>
+      <w:r>
+        <w:rPr>
+          <w:lang w:val="en-US"/>
+        </w:rPr>
+        <w:t>itizens? e 15. Can family members of Refugees access to public healthcare on par with citizens?</w:t>
+      </w:r>
+      <w:r>
+        <w:rPr>
+          <w:lang w:val="en-US"/>
+        </w:rPr>
+        <w:t xml:space="preserve">). </w:t>
+      </w:r>
+      <w:r>
+        <w:t>Esta conclus</w:t>
+      </w:r>
+      <w:r>
+        <w:t xml:space="preserve">ão se aproxima da análise feita na Correlação </w:t>
+      </w:r>
+      <w:r>
         <w:lastRenderedPageBreak/>
-        <w:t xml:space="preserve">Os valores dos p-values e das inércias totais calculadas podem ser vistos nos gráficos das Figuras 1 e 2. No gráfico da Figura 1, verificou-se um alto número de perguntas (8 de 20) não correlacionadas com a variável de Income. A pergunta que guardou maior correlação (menor p-value) foi a quinta pergunta (5. </w:t>
-      </w:r>
-      <w:r>
-        <w:t>Are Refugees</w:t>
-      </w:r>
-      <w:r>
-        <w:t xml:space="preserve"> </w:t>
-      </w:r>
-      <w:r>
-        <w:t>entitled</w:t>
-      </w:r>
-      <w:r>
-        <w:t xml:space="preserve"> </w:t>
-      </w:r>
-      <w:r>
-        <w:t>to</w:t>
-      </w:r>
-      <w:r>
-        <w:t xml:space="preserve"> </w:t>
-      </w:r>
-      <w:r>
-        <w:t>receive</w:t>
-      </w:r>
-      <w:r>
-        <w:t xml:space="preserve"> </w:t>
-      </w:r>
-      <w:r>
-        <w:t>unemployment</w:t>
-      </w:r>
-      <w:r>
-        <w:t xml:space="preserve"> </w:t>
-      </w:r>
-      <w:r>
-        <w:t>benefits?</w:t>
-      </w:r>
-      <w:r>
-        <w:t>).</w:t>
-      </w:r>
-    </w:p>
-    <w:p>
-      <w:pPr>
-        <w:spacing w:line="360" w:lineRule="auto"/>
-        <w:ind w:firstLine="709"/>
-      </w:pPr>
-      <w:r>
-        <w:t xml:space="preserve">No gráfico da </w:t>
-      </w:r>
-      <w:r>
-        <w:t xml:space="preserve">Figura </w:t>
-      </w:r>
-      <w:r>
-        <w:t xml:space="preserve">2, verificou-se um baixo número de perguntas (2 de 20) não correlacionadas com a variável de Income (14. </w:t>
-      </w:r>
-      <w:r>
-        <w:rPr>
-          <w:lang w:val="en-US"/>
-        </w:rPr>
-        <w:t>Can Refugees access to public healthcare services on par with c</w:t>
-      </w:r>
-      <w:r>
-        <w:rPr>
-          <w:lang w:val="en-US"/>
-        </w:rPr>
-        <w:t>itizens? e 15. Can family members of Refugees access to public healthcare on par with citizens?</w:t>
-      </w:r>
-      <w:r>
-        <w:rPr>
-          <w:lang w:val="en-US"/>
-        </w:rPr>
-        <w:t xml:space="preserve">). </w:t>
-      </w:r>
-      <w:r>
-        <w:t>Esta conclus</w:t>
-      </w:r>
-      <w:r>
-        <w:t>ão se aproxima da análise feita na Correlação de Pearson, onde a variável OECD também possuiu uma correlação maior do que o Income.  A pergunta que guarda maior correlação foi também a quinta pergunta.</w:t>
-      </w:r>
-    </w:p>
-    <w:p>
-      <w:pPr>
-        <w:spacing w:line="360" w:lineRule="auto"/>
+        <w:t>de Pearson, onde a variável OECD também possuiu uma correlação maior do que o Income.  A pergunta que guarda maior correlação foi também a quinta pergunta.</w:t>
+      </w:r>
+    </w:p>
+    <w:p>
+      <w:pPr>
+        <w:spacing w:line="240" w:lineRule="auto"/>
       </w:pPr>
       <w:r>
         <w:rPr>
@@ -4300,7 +4060,7 @@
     </w:p>
     <w:p>
       <w:pPr>
-        <w:spacing w:line="360" w:lineRule="auto"/>
+        <w:spacing w:line="240" w:lineRule="auto"/>
       </w:pPr>
       <w:r>
         <w:t xml:space="preserve">Figura </w:t>
@@ -4327,19 +4087,82 @@
         <w:t xml:space="preserve"> em verde</w:t>
       </w:r>
       <w:r>
-        <w:t xml:space="preserve"> é a Inércia Total entre cada par de variável.</w:t>
-      </w:r>
-    </w:p>
-    <w:p>
-      <w:pPr>
-        <w:spacing w:line="360" w:lineRule="auto"/>
-      </w:pPr>
-      <w:r>
-        <w:t>Fonte: Elaborado pelo autor a partir de KNOMAD (2022).</w:t>
+        <w:t xml:space="preserve"> é a Inércia Total entre cada par de variável</w:t>
+      </w:r>
+    </w:p>
+    <w:p>
+      <w:pPr>
+        <w:spacing w:line="240" w:lineRule="auto"/>
+      </w:pPr>
+      <w:r>
+        <w:t>Fonte: Elaborado pelo autor a partir de KNOMAD (2022)</w:t>
+      </w:r>
+    </w:p>
+    <w:p>
+      <w:pPr>
+        <w:spacing w:line="360" w:lineRule="auto"/>
+        <w:ind w:firstLine="709"/>
+      </w:pPr>
+    </w:p>
+    <w:p>
+      <w:pPr>
+        <w:spacing w:line="360" w:lineRule="auto"/>
+        <w:ind w:firstLine="709"/>
+      </w:pPr>
+      <w:r>
+        <w:t>Há, portanto, forte indício de que países da OECD, que possuem uma legislação econômica mais liberal devido a regras da própria OECD, também possuem uma legislação mais liberal para refugiados. Esta técnica, porém, não implica em uma relação causal, ou seja, de que ser da OECD é causa ou consequência de uma legislação mais liberal, apenas detecta se há correlação estatisticamente relevante.</w:t>
+      </w:r>
+    </w:p>
+    <w:p>
+      <w:pPr>
+        <w:spacing w:line="360" w:lineRule="auto"/>
+        <w:ind w:firstLine="709"/>
+      </w:pPr>
+      <w:r>
+        <w:t xml:space="preserve">Já que a quinta pergunta se demonstrou mais relevante tanto para a variável Income quanto </w:t>
+      </w:r>
+      <w:r>
+        <w:t xml:space="preserve">para </w:t>
+      </w:r>
+      <w:r>
+        <w:t xml:space="preserve">a OECD, seguiu-se com a análise mais detalhada entre a relação dessa legislação com </w:t>
+      </w:r>
+      <w:r>
+        <w:t>a variável Income (que possui mais categorias do que a variável OECD)</w:t>
+      </w:r>
+      <w:r>
+        <w:t xml:space="preserve">. </w:t>
+      </w:r>
+    </w:p>
+    <w:p>
+      <w:pPr>
+        <w:spacing w:line="360" w:lineRule="auto"/>
+        <w:ind w:firstLine="709"/>
+      </w:pPr>
+      <w:r>
+        <w:t>Inicialmente, foi calculada a tabela de contingência</w:t>
+      </w:r>
+      <w:r>
+        <w:t xml:space="preserve"> entre as variáveis Income e quinta pergunta</w:t>
+      </w:r>
+      <w:r>
+        <w:t xml:space="preserve">, como mostra a Tabela </w:t>
+      </w:r>
+      <w:r>
+        <w:t>3</w:t>
+      </w:r>
+      <w:r>
+        <w:t>.</w:t>
       </w:r>
       <w:r>
         <w:t xml:space="preserve"> </w:t>
       </w:r>
+      <w:r>
+        <w:t>A baixa correlação da categoria Conditions ficou evidente com a proximidade entre os valores observados (em preto) e esperados (em azul).</w:t>
+      </w:r>
+      <w:r>
+        <w:t xml:space="preserve"> Por outro lado, as fortes diferenças entre valores observados e esperados detectadas nas categorias No e Yes são um forte indício da correlação existente entre elas e as categorias da variável Income.</w:t>
+      </w:r>
     </w:p>
     <w:p>
       <w:pPr>
@@ -4350,85 +4173,18 @@
     <w:p>
       <w:pPr>
         <w:spacing w:line="360" w:lineRule="auto"/>
-        <w:ind w:firstLine="709"/>
-      </w:pPr>
-      <w:r>
-        <w:t>Há, portanto, forte indício de que países da OECD, que possuem uma legislação econômica mais liberal devido a regras da própria OECD, também possuem uma legislação mais liberal para refugiados. Esta técnica, porém, não implica em uma relação causal, ou seja, de que ser da OECD é causa ou consequência de uma legislação mais liberal, apenas detecta se há correlação estatisticamente relevante.</w:t>
-      </w:r>
-    </w:p>
-    <w:p>
-      <w:pPr>
-        <w:spacing w:line="360" w:lineRule="auto"/>
-        <w:ind w:firstLine="709"/>
-      </w:pPr>
-      <w:r>
-        <w:lastRenderedPageBreak/>
-        <w:t xml:space="preserve">Já que a quinta pergunta se demonstrou mais relevante tanto para a variável Income quanto </w:t>
-      </w:r>
-      <w:r>
-        <w:t xml:space="preserve">para </w:t>
-      </w:r>
-      <w:r>
-        <w:t xml:space="preserve">a OECD, seguiu-se com a análise mais detalhada entre a relação dessa legislação com </w:t>
-      </w:r>
-      <w:r>
-        <w:t>a variável Income (que possui mais categorias do que a variável OECD)</w:t>
+      </w:pPr>
+      <w:r>
+        <w:t xml:space="preserve">Tabela </w:t>
+      </w:r>
+      <w:r>
+        <w:t>3</w:t>
       </w:r>
       <w:r>
         <w:t xml:space="preserve">. </w:t>
       </w:r>
-    </w:p>
-    <w:p>
-      <w:pPr>
-        <w:spacing w:line="360" w:lineRule="auto"/>
-        <w:ind w:firstLine="709"/>
-      </w:pPr>
-      <w:r>
-        <w:t>Inicialmente, foi calculada a tabela de contingência</w:t>
-      </w:r>
-      <w:r>
-        <w:t xml:space="preserve"> entre as variáveis Income e quinta pergunta</w:t>
-      </w:r>
-      <w:r>
-        <w:t xml:space="preserve">, como mostra a Tabela </w:t>
-      </w:r>
-      <w:r>
-        <w:t>3</w:t>
-      </w:r>
-      <w:r>
-        <w:t>.</w:t>
-      </w:r>
-      <w:r>
-        <w:t xml:space="preserve"> </w:t>
-      </w:r>
-      <w:r>
-        <w:t>A baixa correlação da categoria Conditions ficou evidente com a proximidade entre os valores observados (em preto) e esperados (em azul).</w:t>
-      </w:r>
-      <w:r>
-        <w:t xml:space="preserve"> Por outro lado, as fortes diferenças entre valores observados e esperados detectadas nas categorias No e Yes são um forte indício da correlação existente entre elas e as categorias da variável Income.</w:t>
-      </w:r>
-    </w:p>
-    <w:p>
-      <w:pPr>
-        <w:spacing w:line="360" w:lineRule="auto"/>
-        <w:ind w:firstLine="709"/>
-      </w:pPr>
-    </w:p>
-    <w:p>
-      <w:pPr>
-        <w:spacing w:line="360" w:lineRule="auto"/>
-      </w:pPr>
-      <w:r>
-        <w:t xml:space="preserve">Tabela </w:t>
-      </w:r>
-      <w:r>
-        <w:t>3</w:t>
-      </w:r>
-      <w:r>
-        <w:t xml:space="preserve">. </w:t>
-      </w:r>
-      <w:r>
-        <w:t>Tabela de Contingência entre as variáveis Income e a pergunta de número 5.</w:t>
+      <w:r>
+        <w:t>Tabela de Contingência entre as variáveis Income e a pergunta de número 5</w:t>
       </w:r>
     </w:p>
     <w:tbl>
@@ -4453,6 +4209,7 @@
           </w:tcPr>
           <w:p>
             <w:r>
+              <w:lastRenderedPageBreak/>
               <w:t>Income</w:t>
             </w:r>
           </w:p>
@@ -4464,7 +4221,7 @@
           </w:tcPr>
           <w:p>
             <w:pPr>
-              <w:jc w:val="center"/>
+              <w:jc w:val="left"/>
               <w:rPr>
                 <w:rFonts w:eastAsia="Times New Roman"/>
                 <w:lang w:val="en-US"/>
@@ -4486,7 +4243,7 @@
           </w:tcPr>
           <w:p>
             <w:pPr>
-              <w:jc w:val="center"/>
+              <w:jc w:val="left"/>
               <w:rPr>
                 <w:rFonts w:eastAsia="Times New Roman"/>
                 <w:lang w:val="en-US"/>
@@ -4508,7 +4265,7 @@
           </w:tcPr>
           <w:p>
             <w:pPr>
-              <w:jc w:val="center"/>
+              <w:jc w:val="left"/>
               <w:rPr>
                 <w:rFonts w:eastAsia="Times New Roman"/>
                 <w:lang w:val="en-US"/>
@@ -4530,7 +4287,7 @@
           </w:tcPr>
           <w:p>
             <w:pPr>
-              <w:jc w:val="center"/>
+              <w:jc w:val="left"/>
               <w:rPr>
                 <w:rFonts w:eastAsia="Times New Roman"/>
                 <w:lang w:val="en-US"/>
@@ -4551,15 +4308,9 @@
           </w:tcPr>
           <w:p>
             <w:pPr>
-              <w:jc w:val="center"/>
-              <w:rPr>
-                <w:b/>
-              </w:rPr>
-            </w:pPr>
-            <w:r>
-              <w:rPr>
-                <w:b/>
-              </w:rPr>
+              <w:jc w:val="left"/>
+            </w:pPr>
+            <w:r>
               <w:t>Total</w:t>
             </w:r>
           </w:p>
@@ -4595,7 +4346,7 @@
           </w:tcPr>
           <w:p>
             <w:pPr>
-              <w:jc w:val="center"/>
+              <w:jc w:val="right"/>
               <w:rPr>
                 <w:rFonts w:eastAsia="Times New Roman"/>
                 <w:lang w:val="en-US"/>
@@ -4648,7 +4399,7 @@
           </w:tcPr>
           <w:p>
             <w:pPr>
-              <w:jc w:val="center"/>
+              <w:jc w:val="right"/>
               <w:rPr>
                 <w:rFonts w:eastAsia="Times New Roman"/>
                 <w:lang w:val="en-US"/>
@@ -4701,7 +4452,7 @@
           </w:tcPr>
           <w:p>
             <w:pPr>
-              <w:jc w:val="center"/>
+              <w:jc w:val="right"/>
               <w:rPr>
                 <w:rFonts w:eastAsia="Times New Roman"/>
                 <w:lang w:val="en-US"/>
@@ -4754,7 +4505,7 @@
           </w:tcPr>
           <w:p>
             <w:pPr>
-              <w:jc w:val="center"/>
+              <w:jc w:val="right"/>
               <w:rPr>
                 <w:rFonts w:eastAsia="Times New Roman"/>
                 <w:lang w:val="en-US"/>
@@ -4807,7 +4558,7 @@
           </w:tcPr>
           <w:p>
             <w:pPr>
-              <w:jc w:val="center"/>
+              <w:jc w:val="right"/>
               <w:rPr>
                 <w:rFonts w:eastAsia="Times New Roman"/>
                 <w:lang w:val="en-US"/>
@@ -4891,7 +4642,7 @@
           </w:tcPr>
           <w:p>
             <w:pPr>
-              <w:jc w:val="center"/>
+              <w:jc w:val="right"/>
               <w:rPr>
                 <w:rFonts w:eastAsia="Times New Roman"/>
                 <w:lang w:val="en-US"/>
@@ -4944,7 +4695,7 @@
           </w:tcPr>
           <w:p>
             <w:pPr>
-              <w:jc w:val="center"/>
+              <w:jc w:val="right"/>
               <w:rPr>
                 <w:rFonts w:eastAsia="Times New Roman"/>
                 <w:lang w:val="en-US"/>
@@ -4997,7 +4748,7 @@
           </w:tcPr>
           <w:p>
             <w:pPr>
-              <w:jc w:val="center"/>
+              <w:jc w:val="right"/>
               <w:rPr>
                 <w:rFonts w:eastAsia="Times New Roman"/>
                 <w:lang w:val="en-US"/>
@@ -5050,7 +4801,7 @@
           </w:tcPr>
           <w:p>
             <w:pPr>
-              <w:jc w:val="center"/>
+              <w:jc w:val="right"/>
               <w:rPr>
                 <w:rFonts w:eastAsia="Times New Roman"/>
                 <w:lang w:val="en-US"/>
@@ -5103,7 +4854,7 @@
           </w:tcPr>
           <w:p>
             <w:pPr>
-              <w:jc w:val="center"/>
+              <w:jc w:val="right"/>
               <w:rPr>
                 <w:rFonts w:eastAsia="Times New Roman"/>
                 <w:lang w:val="en-US"/>
@@ -5187,7 +4938,7 @@
           </w:tcPr>
           <w:p>
             <w:pPr>
-              <w:jc w:val="center"/>
+              <w:jc w:val="right"/>
               <w:rPr>
                 <w:rFonts w:eastAsia="Times New Roman"/>
                 <w:lang w:val="en-US"/>
@@ -5240,7 +4991,7 @@
           </w:tcPr>
           <w:p>
             <w:pPr>
-              <w:jc w:val="center"/>
+              <w:jc w:val="right"/>
               <w:rPr>
                 <w:rFonts w:eastAsia="Times New Roman"/>
                 <w:lang w:val="en-US"/>
@@ -5293,7 +5044,7 @@
           </w:tcPr>
           <w:p>
             <w:pPr>
-              <w:jc w:val="center"/>
+              <w:jc w:val="right"/>
               <w:rPr>
                 <w:rFonts w:eastAsia="Times New Roman"/>
                 <w:lang w:val="en-US"/>
@@ -5346,7 +5097,7 @@
           </w:tcPr>
           <w:p>
             <w:pPr>
-              <w:jc w:val="center"/>
+              <w:jc w:val="right"/>
               <w:rPr>
                 <w:rFonts w:eastAsia="Times New Roman"/>
                 <w:lang w:val="en-US"/>
@@ -5399,7 +5150,7 @@
           </w:tcPr>
           <w:p>
             <w:pPr>
-              <w:jc w:val="center"/>
+              <w:jc w:val="right"/>
               <w:rPr>
                 <w:rFonts w:eastAsia="Times New Roman"/>
                 <w:lang w:val="en-US"/>
@@ -5476,7 +5227,7 @@
           </w:tcPr>
           <w:p>
             <w:pPr>
-              <w:jc w:val="center"/>
+              <w:jc w:val="right"/>
               <w:rPr>
                 <w:rFonts w:eastAsia="Times New Roman"/>
                 <w:lang w:val="en-US"/>
@@ -5529,7 +5280,7 @@
           </w:tcPr>
           <w:p>
             <w:pPr>
-              <w:jc w:val="center"/>
+              <w:jc w:val="right"/>
               <w:rPr>
                 <w:rFonts w:eastAsia="Times New Roman"/>
                 <w:lang w:val="en-US"/>
@@ -5582,7 +5333,7 @@
           </w:tcPr>
           <w:p>
             <w:pPr>
-              <w:jc w:val="center"/>
+              <w:jc w:val="right"/>
               <w:rPr>
                 <w:rFonts w:eastAsia="Times New Roman"/>
                 <w:lang w:val="en-US"/>
@@ -5635,7 +5386,7 @@
           </w:tcPr>
           <w:p>
             <w:pPr>
-              <w:jc w:val="center"/>
+              <w:jc w:val="right"/>
               <w:rPr>
                 <w:rFonts w:eastAsia="Times New Roman"/>
                 <w:lang w:val="en-US"/>
@@ -5688,7 +5439,7 @@
           </w:tcPr>
           <w:p>
             <w:pPr>
-              <w:jc w:val="center"/>
+              <w:jc w:val="right"/>
               <w:rPr>
                 <w:rFonts w:eastAsia="Times New Roman"/>
                 <w:lang w:val="en-US"/>
@@ -5746,8 +5497,6 @@
               <w:jc w:val="left"/>
               <w:rPr>
                 <w:rFonts w:eastAsia="Times New Roman"/>
-                <w:b/>
-                <w:bCs/>
                 <w:iCs/>
                 <w:lang w:val="en-US"/>
               </w:rPr>
@@ -5755,8 +5504,6 @@
             <w:r>
               <w:rPr>
                 <w:rFonts w:eastAsia="Times New Roman"/>
-                <w:b/>
-                <w:bCs/>
                 <w:iCs/>
                 <w:lang w:val="en-US"/>
               </w:rPr>
@@ -5771,7 +5518,7 @@
           </w:tcPr>
           <w:p>
             <w:pPr>
-              <w:jc w:val="center"/>
+              <w:jc w:val="right"/>
               <w:rPr>
                 <w:rFonts w:eastAsia="Times New Roman"/>
                 <w:lang w:val="en-US"/>
@@ -5824,7 +5571,7 @@
           </w:tcPr>
           <w:p>
             <w:pPr>
-              <w:jc w:val="center"/>
+              <w:jc w:val="right"/>
               <w:rPr>
                 <w:rFonts w:eastAsia="Times New Roman"/>
                 <w:lang w:val="en-US"/>
@@ -5877,7 +5624,7 @@
           </w:tcPr>
           <w:p>
             <w:pPr>
-              <w:jc w:val="center"/>
+              <w:jc w:val="right"/>
               <w:rPr>
                 <w:rFonts w:eastAsia="Times New Roman"/>
                 <w:lang w:val="en-US"/>
@@ -5930,7 +5677,7 @@
           </w:tcPr>
           <w:p>
             <w:pPr>
-              <w:jc w:val="center"/>
+              <w:jc w:val="right"/>
               <w:rPr>
                 <w:rFonts w:eastAsia="Times New Roman"/>
                 <w:lang w:val="en-US"/>
@@ -5983,7 +5730,7 @@
           </w:tcPr>
           <w:p>
             <w:pPr>
-              <w:jc w:val="center"/>
+              <w:jc w:val="right"/>
               <w:rPr>
                 <w:rFonts w:eastAsia="Times New Roman"/>
                 <w:lang w:val="en-US"/>
@@ -6033,26 +5780,31 @@
     </w:tbl>
     <w:p>
       <w:pPr>
-        <w:spacing w:line="360" w:lineRule="auto"/>
-      </w:pPr>
-      <w:r>
-        <w:t>Fonte: Elaborado pelo autor a partir de KNOMAD (2022).</w:t>
-      </w:r>
-    </w:p>
-    <w:p>
-      <w:pPr>
-        <w:spacing w:line="360" w:lineRule="auto"/>
+        <w:spacing w:line="240" w:lineRule="auto"/>
+      </w:pPr>
+      <w:r>
+        <w:t>Fonte: Elaborado pelo autor a partir de KNOMAD (2022)</w:t>
+      </w:r>
+    </w:p>
+    <w:p>
+      <w:pPr>
+        <w:spacing w:line="240" w:lineRule="auto"/>
       </w:pPr>
       <w:r>
         <w:t xml:space="preserve">Nota: </w:t>
       </w:r>
       <w:r>
-        <w:t>Os números em preto representam valores observados, em azul valores esperados, e em vermelho o percentual observado em relação ao todo.</w:t>
-      </w:r>
-    </w:p>
-    <w:p>
-      <w:pPr>
-        <w:spacing w:line="360" w:lineRule="auto"/>
+        <w:t>Os números em preto representam valores observados, em azul valores esperados, e em vermelho o percentual observado em relação ao todo</w:t>
+      </w:r>
+    </w:p>
+    <w:p>
+      <w:pPr>
+        <w:spacing w:line="240" w:lineRule="auto"/>
+      </w:pPr>
+    </w:p>
+    <w:p>
+      <w:pPr>
+        <w:spacing w:line="240" w:lineRule="auto"/>
         <w:jc w:val="center"/>
       </w:pPr>
       <w:r>
@@ -6112,7 +5864,7 @@
     </w:p>
     <w:p>
       <w:pPr>
-        <w:spacing w:line="360" w:lineRule="auto"/>
+        <w:spacing w:line="240" w:lineRule="auto"/>
       </w:pPr>
       <w:r>
         <w:t xml:space="preserve">Figura </w:t>
@@ -6127,30 +5879,32 @@
         <w:t xml:space="preserve">Mapa de </w:t>
       </w:r>
       <w:r>
-        <w:t>calor da ANACOR entre variável Income e Pergunta 5.</w:t>
-      </w:r>
-      <w:r>
-        <w:t xml:space="preserve"> </w:t>
-      </w:r>
-    </w:p>
-    <w:p>
-      <w:pPr>
-        <w:spacing w:line="360" w:lineRule="auto"/>
+        <w:t>calor da ANACOR entre variável Income e Pergunta 5</w:t>
+      </w:r>
+    </w:p>
+    <w:p>
+      <w:pPr>
+        <w:spacing w:line="240" w:lineRule="auto"/>
         <w:rPr>
           <w:b/>
           <w:bCs/>
         </w:rPr>
       </w:pPr>
       <w:r>
-        <w:t>Fonte: Elaborado pelo autor a partir de KNOMAD (2022).</w:t>
-      </w:r>
-    </w:p>
-    <w:p>
-      <w:pPr>
-        <w:spacing w:line="360" w:lineRule="auto"/>
-      </w:pPr>
-      <w:r>
-        <w:lastRenderedPageBreak/>
+        <w:t>Fonte: Elaborado pelo autor a partir de KNOMAD (2022)</w:t>
+      </w:r>
+    </w:p>
+    <w:p>
+      <w:pPr>
+        <w:spacing w:line="240" w:lineRule="auto"/>
+      </w:pPr>
+    </w:p>
+    <w:p>
+      <w:pPr>
+        <w:spacing w:line="360" w:lineRule="auto"/>
+        <w:ind w:firstLine="709"/>
+      </w:pPr>
+      <w:r>
         <w:t xml:space="preserve">Na Figura 3, verificou-se, para países de renda mais alta (HighIncome e UpperMiddleIncome) uma forte correlação positiva (azul) com a presença dessa legislação (Yes) e uma forte correlação negativa (vermelho) com a ausência dessa legislação (No), fenômeno este já </w:t>
       </w:r>
       <w:r>
@@ -6163,11 +5917,21 @@
     <w:p>
       <w:pPr>
         <w:spacing w:line="360" w:lineRule="auto"/>
-      </w:pPr>
-    </w:p>
-    <w:p>
-      <w:pPr>
-        <w:spacing w:line="360" w:lineRule="auto"/>
+        <w:ind w:firstLine="709"/>
+      </w:pPr>
+      <w:r>
+        <w:t>Esse fenômeno também foi verificado no mapa perceptual da Figura 4, onde se percebeu uma correlação maior entre Yes, HighIncome e UpperMiddleIncome do que entre No, LowIncome e LowerMiddleIncome. Já a categoria Conditions se apresentou isolada, evidenciando sua baixa correlação com as demais categorias. A categoria No próxima de LowerMiddleIncome e N</w:t>
+      </w:r>
+      <w:r>
+        <w:t>/</w:t>
+      </w:r>
+      <w:r>
+        <w:t>A próxima de LowIncome, como também se inferiu a partir da correlação de Pearson.</w:t>
+      </w:r>
+    </w:p>
+    <w:p>
+      <w:pPr>
+        <w:spacing w:line="240" w:lineRule="auto"/>
         <w:jc w:val="center"/>
       </w:pPr>
       <w:r>
@@ -6175,6 +5939,7 @@
           <w:noProof/>
           <w:lang w:eastAsia="pt-BR"/>
         </w:rPr>
+        <w:lastRenderedPageBreak/>
         <w:drawing>
           <wp:inline distT="0" distB="0" distL="0" distR="0" wp14:anchorId="141A40AC" wp14:editId="1D07ACAD">
             <wp:extent cx="5492750" cy="2885816"/>
@@ -6227,7 +5992,7 @@
     </w:p>
     <w:p>
       <w:pPr>
-        <w:spacing w:line="360" w:lineRule="auto"/>
+        <w:spacing w:line="240" w:lineRule="auto"/>
       </w:pPr>
       <w:r>
         <w:t xml:space="preserve">Figura </w:t>
@@ -6249,121 +6014,35 @@
         <w:t xml:space="preserve">Mapa </w:t>
       </w:r>
       <w:r>
-        <w:t>perceptual da ANACOR entre variável Income e Pergunta 5.</w:t>
-      </w:r>
-      <w:r>
-        <w:t xml:space="preserve"> </w:t>
-      </w:r>
-    </w:p>
-    <w:p>
-      <w:pPr>
-        <w:spacing w:line="360" w:lineRule="auto"/>
-      </w:pPr>
-      <w:r>
-        <w:t>Fonte: Elaborado pelo autor a partir de KNOMAD (2022).</w:t>
-      </w:r>
-    </w:p>
-    <w:p>
-      <w:pPr>
-        <w:spacing w:line="360" w:lineRule="auto"/>
-        <w:ind w:firstLine="709"/>
-      </w:pPr>
-    </w:p>
-    <w:p>
-      <w:pPr>
-        <w:spacing w:line="360" w:lineRule="auto"/>
-        <w:ind w:firstLine="709"/>
-      </w:pPr>
-      <w:r>
-        <w:t>Esse fenômeno também foi verificado no mapa perceptual da Figura 4, onde se percebeu uma correlação maior entre Yes, HighIncome e UpperMiddleIncome do que entre No, LowIncome e LowerMiddleIncome. Já a categoria Conditions se apresentou isolada, evidenciando sua baixa correlação com as demais categorias.</w:t>
-      </w:r>
-      <w:r>
-        <w:t xml:space="preserve"> A categoria No próxima de LowerMiddleIncome e N</w:t>
-      </w:r>
-      <w:r>
-        <w:t>/</w:t>
-      </w:r>
-      <w:r>
-        <w:t>A próxima de LowIncome, como também se inferiu a partir da correlação de Pearson.</w:t>
-      </w:r>
-    </w:p>
-    <w:p>
-      <w:pPr>
-        <w:spacing w:line="360" w:lineRule="auto"/>
-        <w:ind w:firstLine="709"/>
-      </w:pPr>
-      <w:r>
-        <w:t>Foi realizada a ANACOR para cada duas vari</w:t>
-      </w:r>
-      <w:r>
-        <w:t>á</w:t>
-      </w:r>
-      <w:r>
-        <w:t xml:space="preserve">veis e constatou que todas </w:t>
-      </w:r>
-      <w:r>
-        <w:t>as vari</w:t>
-      </w:r>
-      <w:r>
-        <w:t>áv</w:t>
-      </w:r>
-      <w:r>
-        <w:t>eis de legislação</w:t>
-      </w:r>
-      <w:r>
-        <w:t xml:space="preserve"> possuem relação estatisticamente significativa através do teste Qui-Quadrado com </w:t>
-      </w:r>
-      <w:r>
-        <w:t>todas as outras variáveis (Figura 5)</w:t>
-      </w:r>
-      <w:r>
-        <w:t xml:space="preserve">. </w:t>
-      </w:r>
-      <w:r>
-        <w:t>No mapa de calor, apresenta-se o log dos p-values, já que os valores dos p-values foram muito pequenos, e, portanto, possuem relação estatisticamente significativa</w:t>
-      </w:r>
-      <w:r>
-        <w:t xml:space="preserve"> a 5% de significância</w:t>
-      </w:r>
-      <w:r>
-        <w:t xml:space="preserve">. </w:t>
-      </w:r>
-      <w:r>
-        <w:t xml:space="preserve">Com isso, foi possível utilizar a Análise de Correspondência Múltipla </w:t>
-      </w:r>
-      <w:r>
-        <w:t>[</w:t>
-      </w:r>
-      <w:r>
-        <w:t>ACM</w:t>
-      </w:r>
-      <w:r>
-        <w:t>]</w:t>
-      </w:r>
-      <w:r>
-        <w:t xml:space="preserve"> com as variáveis Income e OECD e todas as 20 perguntas, resultado que pode ser visto na Figura </w:t>
-      </w:r>
-      <w:r>
-        <w:t>6</w:t>
-      </w:r>
-      <w:r>
-        <w:t>. A relação entre os números, as perguntas e suas dimensões (representadas pelas cores) pode ser visto na Tabela 1.</w:t>
-      </w:r>
-    </w:p>
-    <w:p>
-      <w:pPr>
-        <w:spacing w:line="360" w:lineRule="auto"/>
+        <w:t>perceptual da ANACOR entre variável Income e Pergunta 5</w:t>
+      </w:r>
+    </w:p>
+    <w:p>
+      <w:pPr>
+        <w:spacing w:line="240" w:lineRule="auto"/>
+      </w:pPr>
+      <w:r>
+        <w:t>Fonte: Elaborado pelo autor a partir de KNOMAD (2022)</w:t>
+      </w:r>
+    </w:p>
+    <w:p>
+      <w:pPr>
+        <w:spacing w:line="240" w:lineRule="auto"/>
+      </w:pPr>
+    </w:p>
+    <w:p>
+      <w:pPr>
+        <w:spacing w:line="240" w:lineRule="auto"/>
       </w:pPr>
       <w:r>
         <w:rPr>
           <w:noProof/>
         </w:rPr>
-        <w:lastRenderedPageBreak/>
         <w:drawing>
-          <wp:inline distT="0" distB="0" distL="0" distR="0" wp14:anchorId="271BF13E" wp14:editId="6CC050E7">
+          <wp:inline distT="0" distB="0" distL="0" distR="0" wp14:anchorId="751792BD" wp14:editId="24656076">
             <wp:extent cx="5861937" cy="3489325"/>
             <wp:effectExtent l="0" t="0" r="0" b="0"/>
-            <wp:docPr id="23" name="Picture 23"/>
+            <wp:docPr id="23" name="Picture 23" descr="Calendar&#10;&#10;Description automatically generated"/>
             <wp:cNvGraphicFramePr>
               <a:graphicFrameLocks xmlns:a="http://schemas.openxmlformats.org/drawingml/2006/main" noChangeAspect="1"/>
             </wp:cNvGraphicFramePr>
@@ -6371,7 +6050,7 @@
               <a:graphicData uri="http://schemas.openxmlformats.org/drawingml/2006/picture">
                 <pic:pic xmlns:pic="http://schemas.openxmlformats.org/drawingml/2006/picture">
                   <pic:nvPicPr>
-                    <pic:cNvPr id="0" name="Picture 16"/>
+                    <pic:cNvPr id="23" name="Picture 23" descr="Calendar&#10;&#10;Description automatically generated"/>
                     <pic:cNvPicPr>
                       <a:picLocks noChangeAspect="1" noChangeArrowheads="1"/>
                     </pic:cNvPicPr>
@@ -6392,7 +6071,7 @@
                   <pic:spPr bwMode="auto">
                     <a:xfrm>
                       <a:off x="0" y="0"/>
-                      <a:ext cx="5866007" cy="3491748"/>
+                      <a:ext cx="5861937" cy="3489325"/>
                     </a:xfrm>
                     <a:prstGeom prst="rect">
                       <a:avLst/>
@@ -6411,7 +6090,7 @@
     </w:p>
     <w:p>
       <w:pPr>
-        <w:spacing w:line="360" w:lineRule="auto"/>
+        <w:spacing w:line="240" w:lineRule="auto"/>
       </w:pPr>
       <w:r>
         <w:t xml:space="preserve">Figura </w:t>
@@ -6436,31 +6115,98 @@
         <w:t xml:space="preserve"> </w:t>
       </w:r>
       <w:r>
-        <w:t xml:space="preserve">Mapa de calor do log </w:t>
-      </w:r>
-      <w:r>
-        <w:t xml:space="preserve">(na base 10) </w:t>
-      </w:r>
-      <w:r>
-        <w:t>dos p-values do ANACOR para cada par de perguntas.</w:t>
-      </w:r>
-      <w:r>
-        <w:t xml:space="preserve"> </w:t>
-      </w:r>
-    </w:p>
-    <w:p>
-      <w:r>
-        <w:t>Fonte: Elaborado pelo autor a partir de KNOMAD (2022).</w:t>
-      </w:r>
-    </w:p>
-    <w:p>
-      <w:pPr>
-        <w:spacing w:line="360" w:lineRule="auto"/>
-      </w:pPr>
-    </w:p>
-    <w:p>
-      <w:pPr>
-        <w:spacing w:line="360" w:lineRule="auto"/>
+        <w:t>Mapa de calor do log (na base 10) dos p-values do ANACOR para cada par de perguntas.</w:t>
+      </w:r>
+    </w:p>
+    <w:p>
+      <w:pPr>
+        <w:spacing w:line="240" w:lineRule="auto"/>
+      </w:pPr>
+      <w:r>
+        <w:t>Fonte: Elaborado pelo autor a partir de KNOMAD (2022)</w:t>
+      </w:r>
+    </w:p>
+    <w:p>
+      <w:pPr>
+        <w:spacing w:line="360" w:lineRule="auto"/>
+        <w:ind w:firstLine="709"/>
+      </w:pPr>
+    </w:p>
+    <w:p>
+      <w:pPr>
+        <w:spacing w:line="360" w:lineRule="auto"/>
+        <w:ind w:firstLine="709"/>
+      </w:pPr>
+      <w:r>
+        <w:t>Foi realizada a ANACOR para cada duas vari</w:t>
+      </w:r>
+      <w:r>
+        <w:t>á</w:t>
+      </w:r>
+      <w:r>
+        <w:t xml:space="preserve">veis e constatou que todas </w:t>
+      </w:r>
+      <w:r>
+        <w:t>as vari</w:t>
+      </w:r>
+      <w:r>
+        <w:t>áv</w:t>
+      </w:r>
+      <w:r>
+        <w:t>eis de legislação</w:t>
+      </w:r>
+      <w:r>
+        <w:t xml:space="preserve"> possuem relação estatisticamente significativa através do teste Qui-Quadrado com </w:t>
+      </w:r>
+      <w:r>
+        <w:t>todas as outras variáveis (Figura 5)</w:t>
+      </w:r>
+      <w:r>
+        <w:t xml:space="preserve">. </w:t>
+      </w:r>
+      <w:r>
+        <w:t>No mapa de calor, apresenta-se o log dos p-values, já que os valores dos p-values foram muito pequenos, e, portanto, possuem relação estatisticamente significativa</w:t>
+      </w:r>
+      <w:r>
+        <w:t xml:space="preserve"> a 5% de significância</w:t>
+      </w:r>
+      <w:r>
+        <w:t xml:space="preserve">. </w:t>
+      </w:r>
+      <w:r>
+        <w:t xml:space="preserve">Com isso, foi possível utilizar a </w:t>
+      </w:r>
+      <w:r>
+        <w:lastRenderedPageBreak/>
+        <w:t xml:space="preserve">Análise de Correspondência Múltipla </w:t>
+      </w:r>
+      <w:r>
+        <w:t>[</w:t>
+      </w:r>
+      <w:r>
+        <w:t>ACM</w:t>
+      </w:r>
+      <w:r>
+        <w:t>]</w:t>
+      </w:r>
+      <w:r>
+        <w:t xml:space="preserve"> com as variáveis Income e OECD e todas as 20 perguntas, resultado que pode ser visto na Figura </w:t>
+      </w:r>
+      <w:r>
+        <w:t>6</w:t>
+      </w:r>
+      <w:r>
+        <w:t>. A relação entre os números, as perguntas e suas dimensões (representadas pelas cores) pode ser visto na Tabela 1.</w:t>
+      </w:r>
+    </w:p>
+    <w:p>
+      <w:pPr>
+        <w:spacing w:line="360" w:lineRule="auto"/>
+      </w:pPr>
+    </w:p>
+    <w:p>
+      <w:pPr>
+        <w:spacing w:line="240" w:lineRule="auto"/>
         <w:ind w:firstLine="709"/>
         <w:jc w:val="center"/>
       </w:pPr>
@@ -6470,8 +6216,8 @@
           <w:lang w:val="en-US"/>
         </w:rPr>
         <w:drawing>
-          <wp:inline distT="0" distB="0" distL="0" distR="0" wp14:anchorId="3FA33399" wp14:editId="16ACB1B9">
-            <wp:extent cx="3505200" cy="3575050"/>
+          <wp:inline distT="0" distB="0" distL="0" distR="0" wp14:anchorId="3FA33399" wp14:editId="0DD8288B">
+            <wp:extent cx="2720975" cy="2775197"/>
             <wp:effectExtent l="0" t="0" r="0" b="0"/>
             <wp:docPr id="24" name="Picture 24"/>
             <wp:cNvGraphicFramePr>
@@ -6502,7 +6248,7 @@
                   <pic:spPr bwMode="auto">
                     <a:xfrm>
                       <a:off x="0" y="0"/>
-                      <a:ext cx="3505200" cy="3575050"/>
+                      <a:ext cx="2739725" cy="2794321"/>
                     </a:xfrm>
                     <a:prstGeom prst="rect">
                       <a:avLst/>
@@ -6521,7 +6267,7 @@
     </w:p>
     <w:p>
       <w:pPr>
-        <w:spacing w:line="360" w:lineRule="auto"/>
+        <w:spacing w:line="240" w:lineRule="auto"/>
       </w:pPr>
       <w:r>
         <w:t xml:space="preserve">Figura </w:t>
@@ -6546,15 +6292,15 @@
         <w:t xml:space="preserve"> </w:t>
       </w:r>
       <w:r>
-        <w:t>Representação das duas dimensões principais das variáveis em uma ACM.</w:t>
-      </w:r>
-      <w:r>
-        <w:t xml:space="preserve"> </w:t>
-      </w:r>
-    </w:p>
-    <w:p>
-      <w:r>
-        <w:t>Fonte: Elaborado pelo autor a partir de KNOMAD (2022).</w:t>
+        <w:t>Representação das duas dimensões principais das variáveis em uma ACM</w:t>
+      </w:r>
+    </w:p>
+    <w:p>
+      <w:pPr>
+        <w:spacing w:line="240" w:lineRule="auto"/>
+      </w:pPr>
+      <w:r>
+        <w:t>Fonte: Elaborado pelo autor a partir de KNOMAD (2022)</w:t>
       </w:r>
     </w:p>
     <w:p>
@@ -6568,7 +6314,6 @@
         <w:ind w:firstLine="709"/>
       </w:pPr>
       <w:r>
-        <w:lastRenderedPageBreak/>
         <w:t>Como se observa no gr</w:t>
       </w:r>
       <w:r>
@@ -6640,15 +6385,34 @@
         <w:spacing w:line="360" w:lineRule="auto"/>
         <w:ind w:firstLine="709"/>
       </w:pPr>
-    </w:p>
-    <w:p>
+      <w:r>
+        <w:t>Na Figura 8, vê-se a distribuição dos países em termos de liberdade legislativa para os imigrantes. No gráfico da esquerda, vê-se uma forte concentração de países no canto inferior esquerdo do gráfico para pa</w:t>
+      </w:r>
+      <w:r>
+        <w:t>í</w:t>
+      </w:r>
+      <w:r>
+        <w:t>ses membros da OECD, o que demonstra uma legislação mais liberal e parecida entre esses países. Já no gráfico da direita, vê-se uma dispersão maior, porém com vários países também se concentrando no canto inferior esquerdo.</w:t>
+      </w:r>
+    </w:p>
+    <w:p>
+      <w:pPr>
+        <w:spacing w:line="360" w:lineRule="auto"/>
+        <w:ind w:firstLine="709"/>
+      </w:pPr>
+    </w:p>
+    <w:p>
+      <w:pPr>
+        <w:spacing w:line="240" w:lineRule="auto"/>
+        <w:jc w:val="center"/>
+      </w:pPr>
       <w:r>
         <w:rPr>
           <w:noProof/>
         </w:rPr>
         <w:drawing>
-          <wp:inline distT="0" distB="0" distL="0" distR="0" wp14:anchorId="07231804" wp14:editId="31D6F201">
-            <wp:extent cx="5906695" cy="4457700"/>
+          <wp:inline distT="0" distB="0" distL="0" distR="0" wp14:anchorId="07231804" wp14:editId="51564494">
+            <wp:extent cx="5894073" cy="4448175"/>
             <wp:effectExtent l="0" t="0" r="0" b="0"/>
             <wp:docPr id="16" name="Picture 16"/>
             <wp:cNvGraphicFramePr>
@@ -6679,7 +6443,7 @@
                   <pic:spPr bwMode="auto">
                     <a:xfrm>
                       <a:off x="0" y="0"/>
-                      <a:ext cx="5927800" cy="4473628"/>
+                      <a:ext cx="5929640" cy="4475017"/>
                     </a:xfrm>
                     <a:prstGeom prst="rect">
                       <a:avLst/>
@@ -6698,7 +6462,7 @@
     </w:p>
     <w:p>
       <w:pPr>
-        <w:spacing w:line="360" w:lineRule="auto"/>
+        <w:spacing w:line="240" w:lineRule="auto"/>
       </w:pPr>
       <w:r>
         <w:t xml:space="preserve">Figura </w:t>
@@ -6723,15 +6487,15 @@
         <w:t xml:space="preserve"> </w:t>
       </w:r>
       <w:r>
-        <w:t>Representação das duas dimensões principais das categorias das variáveis em uma ACM.</w:t>
-      </w:r>
-      <w:r>
-        <w:t xml:space="preserve"> </w:t>
-      </w:r>
-    </w:p>
-    <w:p>
-      <w:r>
-        <w:t>Fonte: Elaborado pelo autor a partir de KNOMAD (2022).</w:t>
+        <w:t>Representação das duas dimensões principais das categorias das variáveis em uma ACM</w:t>
+      </w:r>
+    </w:p>
+    <w:p>
+      <w:pPr>
+        <w:spacing w:line="240" w:lineRule="auto"/>
+      </w:pPr>
+      <w:r>
+        <w:t>Fonte: Elaborado pelo autor a partir de KNOMAD (2022)</w:t>
       </w:r>
     </w:p>
     <w:p>
@@ -6742,13 +6506,12 @@
     </w:p>
     <w:p>
       <w:pPr>
-        <w:spacing w:line="360" w:lineRule="auto"/>
+        <w:spacing w:line="240" w:lineRule="auto"/>
       </w:pPr>
       <w:r>
         <w:rPr>
           <w:noProof/>
         </w:rPr>
-        <w:lastRenderedPageBreak/>
         <w:drawing>
           <wp:inline distT="0" distB="0" distL="0" distR="0" wp14:anchorId="2D321A63" wp14:editId="019321E6">
             <wp:extent cx="2867025" cy="2439883"/>
@@ -6854,7 +6617,7 @@
     </w:p>
     <w:p>
       <w:pPr>
-        <w:spacing w:line="360" w:lineRule="auto"/>
+        <w:spacing w:line="240" w:lineRule="auto"/>
       </w:pPr>
       <w:bookmarkStart w:id="15" w:name="_Hlk33977167"/>
       <w:r>
@@ -6885,67 +6648,19 @@
       <w:r>
         <w:t xml:space="preserve"> divididos entre pertencer ou não à OECD</w:t>
       </w:r>
-      <w:r>
-        <w:t>.</w:t>
-      </w:r>
-      <w:r>
-        <w:t xml:space="preserve"> </w:t>
-      </w:r>
-    </w:p>
-    <w:p>
-      <w:r>
-        <w:t>Fonte: Elaborado pelo autor a partir de KNOMAD (2022).</w:t>
-      </w:r>
-    </w:p>
-    <w:p>
-      <w:pPr>
-        <w:spacing w:line="360" w:lineRule="auto"/>
-      </w:pPr>
-    </w:p>
-    <w:p>
-      <w:pPr>
-        <w:spacing w:line="360" w:lineRule="auto"/>
-        <w:ind w:firstLine="709"/>
-      </w:pPr>
-      <w:r>
-        <w:t>N</w:t>
-      </w:r>
-      <w:r>
-        <w:t xml:space="preserve">a Figura </w:t>
-      </w:r>
-      <w:r>
-        <w:t>8</w:t>
-      </w:r>
-      <w:r>
-        <w:t xml:space="preserve">, vê-se a distribuição dos países em termos de liberdade legislativa para os imigrantes. </w:t>
-      </w:r>
-      <w:r>
-        <w:t>No gráfico da esquerda, v</w:t>
-      </w:r>
-      <w:r>
-        <w:t xml:space="preserve">ê-se uma forte concentração de países </w:t>
-      </w:r>
-      <w:r>
-        <w:t>no canto inferior esquerdo do gráfico para pa</w:t>
-      </w:r>
-      <w:r>
-        <w:t>í</w:t>
-      </w:r>
-      <w:r>
-        <w:t>ses membros da OECD, o que demonstra uma legislação mais liberal</w:t>
-      </w:r>
-      <w:r>
-        <w:t xml:space="preserve"> e parecida entre esses países</w:t>
-      </w:r>
-      <w:r>
-        <w:t xml:space="preserve">. Já no gráfico da direita, vê-se uma </w:t>
-      </w:r>
-      <w:r>
-        <w:t>dispersão</w:t>
-      </w:r>
-      <w:r>
-        <w:t xml:space="preserve"> maior, porém com vários países também se concentrando no canto inferior esquerdo.</w:t>
-      </w:r>
+    </w:p>
+    <w:p>
+      <w:pPr>
+        <w:spacing w:line="240" w:lineRule="auto"/>
+      </w:pPr>
+      <w:r>
+        <w:t>Fonte: Elaborado pelo autor a partir de KNOMAD (2022)</w:t>
+      </w:r>
+    </w:p>
+    <w:p>
+      <w:pPr>
+        <w:spacing w:line="360" w:lineRule="auto"/>
+      </w:pPr>
     </w:p>
     <w:p>
       <w:pPr>
@@ -6970,7 +6685,8 @@
         <w:rPr>
           <w:b/>
         </w:rPr>
-        <w:t>4. Considerações Finais</w:t>
+        <w:lastRenderedPageBreak/>
+        <w:t>Considerações Finais</w:t>
       </w:r>
     </w:p>
     <w:p>
@@ -7120,14 +6836,19 @@
         <w:t xml:space="preserve">dito na </w:t>
       </w:r>
       <w:r>
-        <w:t xml:space="preserve">introdução sobre o </w:t>
-      </w:r>
-      <w:r>
-        <w:lastRenderedPageBreak/>
-        <w:t>impacto da falta de dados para compreender melhor o problema e para a formulação de políticas públicas</w:t>
+        <w:t>introdução sobre o impacto da falta de dados para compreender melhor o problema e para a formulação de políticas públicas</w:t>
       </w:r>
       <w:r>
         <w:t>. Só os países de renda baixa média tiveram relação com legislações menos permissivas.</w:t>
+      </w:r>
+    </w:p>
+    <w:p>
+      <w:pPr>
+        <w:spacing w:line="360" w:lineRule="auto"/>
+        <w:ind w:firstLine="709"/>
+      </w:pPr>
+      <w:r>
+        <w:t>Na introdução, discutiu-se a contradição que pode existir entre diferentes legislações em um mesmo país devido aos diferentes períodos em que foram criadas. No entanto, foi constatado que todas as legislações possuem forte relação com todas as demais, o que evidencia que, embora possa haver contradições, elas não foram fortes o suficiente para enfraquecer a relação entre elas em uma análise estatística.</w:t>
       </w:r>
     </w:p>
     <w:p>
@@ -7233,30 +6954,25 @@
           <w:b/>
           <w:lang w:val="en-US"/>
         </w:rPr>
-        <w:t xml:space="preserve">5. </w:t>
-      </w:r>
-      <w:r>
+        <w:lastRenderedPageBreak/>
+        <w:t>Referências</w:t>
+      </w:r>
+    </w:p>
+    <w:bookmarkEnd w:id="15"/>
+    <w:p>
+      <w:pPr>
+        <w:spacing w:line="360" w:lineRule="auto"/>
         <w:rPr>
           <w:b/>
           <w:lang w:val="en-US"/>
         </w:rPr>
-        <w:t>Referências</w:t>
-      </w:r>
-    </w:p>
-    <w:bookmarkEnd w:id="15"/>
-    <w:p>
-      <w:pPr>
-        <w:spacing w:line="360" w:lineRule="auto"/>
-        <w:rPr>
-          <w:b/>
-          <w:lang w:val="en-US"/>
-        </w:rPr>
       </w:pPr>
     </w:p>
     <w:p>
       <w:pPr>
         <w:pStyle w:val="NormalWeb"/>
         <w:spacing w:before="0" w:beforeAutospacing="0" w:after="0" w:afterAutospacing="0"/>
+        <w:jc w:val="both"/>
         <w:rPr>
           <w:rFonts w:ascii="Arial" w:eastAsiaTheme="minorHAnsi" w:hAnsi="Arial" w:cs="Arial"/>
           <w:sz w:val="22"/>
@@ -7303,13 +7019,11 @@
     <w:p>
       <w:pPr>
         <w:spacing w:line="240" w:lineRule="auto"/>
-        <w:jc w:val="left"/>
       </w:pPr>
     </w:p>
     <w:p>
       <w:pPr>
         <w:spacing w:line="240" w:lineRule="auto"/>
-        <w:jc w:val="left"/>
       </w:pPr>
       <w:r>
         <w:t>Fávero, L. P.; Belfiore, P. 2021. Manual de Análise de Dados - Estatística e Modelagem Multivariada com Excel, SPSS e Stata. 1ed. Editora LTC, Rio de Janeiro, RJ, Brasil.</w:t>
@@ -7318,13 +7032,11 @@
     <w:p>
       <w:pPr>
         <w:spacing w:line="240" w:lineRule="auto"/>
-        <w:jc w:val="left"/>
       </w:pPr>
     </w:p>
     <w:p>
       <w:pPr>
         <w:spacing w:line="240" w:lineRule="auto"/>
-        <w:jc w:val="left"/>
       </w:pPr>
       <w:r>
         <w:t xml:space="preserve">Fiddian-Qasmiyeh, E.; Loescher, G.; Long, K.; Sigona, N. 2014. </w:t>
@@ -7342,13 +7054,11 @@
     <w:p>
       <w:pPr>
         <w:spacing w:line="240" w:lineRule="auto"/>
-        <w:jc w:val="left"/>
       </w:pPr>
     </w:p>
     <w:p>
       <w:pPr>
         <w:spacing w:line="240" w:lineRule="auto"/>
-        <w:jc w:val="left"/>
         <w:rPr>
           <w:lang w:val="en-US"/>
         </w:rPr>
@@ -7378,7 +7088,6 @@
     <w:p>
       <w:pPr>
         <w:spacing w:line="240" w:lineRule="auto"/>
-        <w:jc w:val="left"/>
         <w:rPr>
           <w:lang w:val="en-US"/>
         </w:rPr>
@@ -7387,7 +7096,6 @@
     <w:p>
       <w:pPr>
         <w:spacing w:line="240" w:lineRule="auto"/>
-        <w:jc w:val="left"/>
         <w:rPr>
           <w:lang w:val="en-US"/>
         </w:rPr>
@@ -7438,7 +7146,6 @@
     <w:p>
       <w:pPr>
         <w:spacing w:line="240" w:lineRule="auto"/>
-        <w:jc w:val="left"/>
         <w:rPr>
           <w:lang w:val="en-US"/>
         </w:rPr>
@@ -7453,7 +7160,6 @@
     <w:p>
       <w:pPr>
         <w:spacing w:line="240" w:lineRule="auto"/>
-        <w:jc w:val="left"/>
         <w:rPr>
           <w:lang w:val="en-US"/>
         </w:rPr>
@@ -7462,7 +7168,6 @@
     <w:p>
       <w:pPr>
         <w:spacing w:line="240" w:lineRule="auto"/>
-        <w:jc w:val="left"/>
       </w:pPr>
       <w:r>
         <w:rPr>
@@ -7477,13 +7182,11 @@
     <w:p>
       <w:pPr>
         <w:spacing w:line="240" w:lineRule="auto"/>
-        <w:jc w:val="left"/>
       </w:pPr>
     </w:p>
     <w:p>
       <w:pPr>
         <w:spacing w:line="240" w:lineRule="auto"/>
-        <w:jc w:val="left"/>
         <w:rPr>
           <w:lang w:val="en-US"/>
         </w:rPr>
@@ -8092,7 +7795,7 @@
         <w:lang w:eastAsia="pt-BR"/>
       </w:rPr>
       <w:pict w14:anchorId="69635695">
-        <v:line id="Conector reto 10" o:spid="_x0000_s1028" style="position:absolute;left:0;text-align:left;flip:y;z-index:251660288;visibility:visible;mso-position-horizontal:right;mso-position-horizontal-relative:margin;mso-width-relative:margin;mso-height-relative:margin" from="2444.4pt,8.4pt" to="2897.4pt,8.4pt" o:gfxdata="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" strokecolor="#5a5a5a [2109]" strokeweight=".25pt">
+        <v:line id="Conector reto 10" o:spid="_x0000_s1028" style="position:absolute;left:0;text-align:left;flip:y;z-index:251660288;visibility:visible;mso-position-horizontal:right;mso-position-horizontal-relative:margin;mso-width-relative:margin;mso-height-relative:margin" from="2846.2pt,8.4pt" to="3299.2pt,8.4pt" o:gfxdata="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" strokecolor="#5a5a5a [2109]" strokeweight=".25pt">
           <w10:wrap anchorx="margin"/>
         </v:line>
       </w:pict>
@@ -8276,7 +7979,7 @@
         <w:lang w:eastAsia="pt-BR"/>
       </w:rPr>
       <w:pict w14:anchorId="6700AE10">
-        <v:line id="Conector reto 1" o:spid="_x0000_s1027" style="position:absolute;left:0;text-align:left;flip:y;z-index:251665408;visibility:visible;mso-wrap-distance-top:-3e-5mm;mso-wrap-distance-bottom:-3e-5mm;mso-position-horizontal:right;mso-position-horizontal-relative:margin;mso-width-relative:margin;mso-height-relative:margin" from="2444.4pt,8.4pt" to="2897.4pt,8.4pt" o:gfxdata="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" strokecolor="#595959" strokeweight=".25pt">
+        <v:line id="Conector reto 1" o:spid="_x0000_s1027" style="position:absolute;left:0;text-align:left;flip:y;z-index:251665408;visibility:visible;mso-wrap-distance-top:-3e-5mm;mso-wrap-distance-bottom:-3e-5mm;mso-position-horizontal:right;mso-position-horizontal-relative:margin;mso-width-relative:margin;mso-height-relative:margin" from="2846.2pt,8.4pt" to="3299.2pt,8.4pt" o:gfxdata="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" strokecolor="#595959" strokeweight=".25pt">
           <o:lock v:ext="edit" shapetype="f"/>
           <w10:wrap anchorx="margin"/>
         </v:line>
@@ -8912,6 +8615,7 @@
   <w:style w:type="character" w:default="1" w:styleId="DefaultParagraphFont">
     <w:name w:val="Default Paragraph Font"/>
     <w:uiPriority w:val="1"/>
+    <w:semiHidden/>
     <w:unhideWhenUsed/>
   </w:style>
   <w:style w:type="table" w:default="1" w:styleId="TableNormal">

</xml_diff>